<commit_message>
Add Matrix into Brainstorming Artifacts
</commit_message>
<xml_diff>
--- a/Elicitation/TT4L_G6_ElicitationExecution.docx
+++ b/Elicitation/TT4L_G6_ElicitationExecution.docx
@@ -273,6 +273,7 @@
       <w:pPr>
         <w:pStyle w:val="ListParagraph"/>
         <w:ind w:left="792"/>
+        <w:jc w:val="center"/>
         <w:rPr>
           <w:rFonts w:ascii="Times New Roman" w:hAnsi="Times New Roman" w:cs="Times New Roman"/>
           <w:sz w:val="24"/>
@@ -387,6 +388,60 @@
     <w:p>
       <w:pPr>
         <w:pStyle w:val="ListParagraph"/>
+        <w:ind w:left="792"/>
+        <w:jc w:val="center"/>
+        <w:rPr>
+          <w:rFonts w:ascii="Times New Roman" w:hAnsi="Times New Roman" w:cs="Times New Roman"/>
+          <w:sz w:val="24"/>
+          <w:szCs w:val="24"/>
+          <w:lang w:val="en-US"/>
+        </w:rPr>
+      </w:pPr>
+      <w:r>
+        <w:rPr>
+          <w:rFonts w:ascii="Times New Roman" w:hAnsi="Times New Roman" w:cs="Times New Roman"/>
+          <w:sz w:val="24"/>
+          <w:szCs w:val="24"/>
+        </w:rPr>
+        <w:t xml:space="preserve">Figure </w:t>
+      </w:r>
+      <w:r>
+        <w:rPr>
+          <w:rFonts w:ascii="Times New Roman" w:hAnsi="Times New Roman" w:cs="Times New Roman" w:hint="eastAsia"/>
+          <w:sz w:val="24"/>
+          <w:szCs w:val="24"/>
+        </w:rPr>
+        <w:t>1</w:t>
+      </w:r>
+      <w:r>
+        <w:rPr>
+          <w:rFonts w:ascii="Times New Roman" w:hAnsi="Times New Roman" w:cs="Times New Roman"/>
+          <w:sz w:val="24"/>
+          <w:szCs w:val="24"/>
+        </w:rPr>
+        <w:t>:</w:t>
+      </w:r>
+      <w:r>
+        <w:rPr>
+          <w:rFonts w:ascii="Times New Roman" w:hAnsi="Times New Roman" w:cs="Times New Roman" w:hint="eastAsia"/>
+          <w:sz w:val="24"/>
+          <w:szCs w:val="24"/>
+        </w:rPr>
+        <w:t>Brain</w:t>
+      </w:r>
+      <w:r>
+        <w:rPr>
+          <w:rFonts w:ascii="Times New Roman" w:hAnsi="Times New Roman" w:cs="Times New Roman"/>
+          <w:sz w:val="24"/>
+          <w:szCs w:val="24"/>
+          <w:lang w:val="en-US"/>
+        </w:rPr>
+        <w:t>storming meeting</w:t>
+      </w:r>
+    </w:p>
+    <w:p>
+      <w:pPr>
+        <w:pStyle w:val="ListParagraph"/>
         <w:numPr>
           <w:ilvl w:val="1"/>
           <w:numId w:val="2"/>
@@ -745,6 +800,7 @@
           <w:sz w:val="24"/>
           <w:szCs w:val="24"/>
         </w:rPr>
+        <w:lastRenderedPageBreak/>
         <w:t xml:space="preserve">Parents: </w:t>
       </w:r>
     </w:p>
@@ -767,7 +823,6 @@
           <w:sz w:val="24"/>
           <w:szCs w:val="24"/>
         </w:rPr>
-        <w:lastRenderedPageBreak/>
         <w:t>Sample Questionnaire</w:t>
       </w:r>
     </w:p>
@@ -2426,6 +2481,7 @@
                 <w:sz w:val="24"/>
                 <w:szCs w:val="24"/>
               </w:rPr>
+              <w:lastRenderedPageBreak/>
               <w:t>Personalized dashboard</w:t>
             </w:r>
           </w:p>
@@ -2496,16 +2552,7 @@
                 <w:sz w:val="24"/>
                 <w:szCs w:val="24"/>
               </w:rPr>
-              <w:t xml:space="preserve">Personalized dashboard, </w:t>
-            </w:r>
-            <w:r>
-              <w:rPr>
-                <w:rFonts w:ascii="Times New Roman" w:hAnsi="Times New Roman" w:cs="Times New Roman"/>
-                <w:sz w:val="24"/>
-                <w:szCs w:val="24"/>
-              </w:rPr>
-              <w:lastRenderedPageBreak/>
-              <w:t>automatically display the next homework, payment, exam reminder</w:t>
+              <w:t>Personalized dashboard, automatically display the next homework, payment, exam reminder</w:t>
             </w:r>
           </w:p>
           <w:p>
@@ -2542,7 +2589,6 @@
                 <w:sz w:val="24"/>
                 <w:szCs w:val="24"/>
               </w:rPr>
-              <w:lastRenderedPageBreak/>
               <w:t>SMS messages</w:t>
             </w:r>
           </w:p>
@@ -2937,11 +2983,127 @@
     <w:p>
       <w:pPr>
         <w:pStyle w:val="ListParagraph"/>
+        <w:numPr>
+          <w:ilvl w:val="2"/>
+          <w:numId w:val="2"/>
+        </w:numPr>
+        <w:rPr>
+          <w:rFonts w:ascii="Times New Roman" w:hAnsi="Times New Roman" w:cs="Times New Roman"/>
+          <w:sz w:val="28"/>
+          <w:szCs w:val="28"/>
+        </w:rPr>
+      </w:pPr>
+      <w:r>
+        <w:rPr>
+          <w:rFonts w:ascii="Times New Roman" w:hAnsi="Times New Roman" w:cs="Times New Roman"/>
+          <w:sz w:val="24"/>
+          <w:szCs w:val="24"/>
+        </w:rPr>
+        <w:t>Prioritization Matrix</w:t>
+      </w:r>
+    </w:p>
+    <w:p>
+      <w:pPr>
+        <w:pStyle w:val="ListParagraph"/>
         <w:ind w:left="792"/>
-        <w:rPr>
-          <w:rFonts w:ascii="Times New Roman" w:hAnsi="Times New Roman" w:cs="Times New Roman"/>
-          <w:sz w:val="24"/>
-          <w:szCs w:val="24"/>
+        <w:jc w:val="center"/>
+        <w:rPr>
+          <w:rFonts w:ascii="Times New Roman" w:hAnsi="Times New Roman" w:cs="Times New Roman"/>
+          <w:sz w:val="24"/>
+          <w:szCs w:val="24"/>
+          <w:lang w:val="en-US"/>
+        </w:rPr>
+      </w:pPr>
+      <w:r>
+        <w:rPr>
+          <w:rFonts w:ascii="Times New Roman" w:hAnsi="Times New Roman" w:cs="Times New Roman"/>
+          <w:sz w:val="24"/>
+          <w:szCs w:val="24"/>
+          <w:lang w:val="en-US"/>
+        </w:rPr>
+        <w:drawing>
+          <wp:inline distT="0" distB="0" distL="0" distR="0" wp14:anchorId="23C93958" wp14:editId="58D2705B">
+            <wp:extent cx="2571099" cy="2935705"/>
+            <wp:effectExtent l="0" t="0" r="0" b="0"/>
+            <wp:docPr id="1347069895" name="Picture 1"/>
+            <wp:cNvGraphicFramePr>
+              <a:graphicFrameLocks xmlns:a="http://schemas.openxmlformats.org/drawingml/2006/main" noChangeAspect="1"/>
+            </wp:cNvGraphicFramePr>
+            <a:graphic xmlns:a="http://schemas.openxmlformats.org/drawingml/2006/main">
+              <a:graphicData uri="http://schemas.openxmlformats.org/drawingml/2006/picture">
+                <pic:pic xmlns:pic="http://schemas.openxmlformats.org/drawingml/2006/picture">
+                  <pic:nvPicPr>
+                    <pic:cNvPr id="1347069895" name="Picture 1"/>
+                    <pic:cNvPicPr/>
+                  </pic:nvPicPr>
+                  <pic:blipFill>
+                    <a:blip r:embed="rId6"/>
+                    <a:stretch>
+                      <a:fillRect/>
+                    </a:stretch>
+                  </pic:blipFill>
+                  <pic:spPr>
+                    <a:xfrm>
+                      <a:off x="0" y="0"/>
+                      <a:ext cx="2619671" cy="2991165"/>
+                    </a:xfrm>
+                    <a:prstGeom prst="rect">
+                      <a:avLst/>
+                    </a:prstGeom>
+                  </pic:spPr>
+                </pic:pic>
+              </a:graphicData>
+            </a:graphic>
+          </wp:inline>
+        </w:drawing>
+      </w:r>
+    </w:p>
+    <w:p>
+      <w:pPr>
+        <w:pStyle w:val="ListParagraph"/>
+        <w:ind w:left="792"/>
+        <w:jc w:val="center"/>
+        <w:rPr>
+          <w:rFonts w:ascii="Times New Roman" w:hAnsi="Times New Roman" w:cs="Times New Roman"/>
+          <w:sz w:val="24"/>
+          <w:szCs w:val="24"/>
+        </w:rPr>
+      </w:pPr>
+      <w:r>
+        <w:rPr>
+          <w:rFonts w:ascii="Times New Roman" w:hAnsi="Times New Roman" w:cs="Times New Roman"/>
+          <w:sz w:val="24"/>
+          <w:szCs w:val="24"/>
+        </w:rPr>
+        <w:t xml:space="preserve">Figure </w:t>
+      </w:r>
+      <w:r>
+        <w:rPr>
+          <w:rFonts w:ascii="Times New Roman" w:hAnsi="Times New Roman" w:cs="Times New Roman" w:hint="eastAsia"/>
+          <w:sz w:val="24"/>
+          <w:szCs w:val="24"/>
+        </w:rPr>
+        <w:t>2</w:t>
+      </w:r>
+      <w:r>
+        <w:rPr>
+          <w:rFonts w:ascii="Times New Roman" w:hAnsi="Times New Roman" w:cs="Times New Roman"/>
+          <w:sz w:val="24"/>
+          <w:szCs w:val="24"/>
+        </w:rPr>
+        <w:t>: Prioritization matrix for identified requirements.</w:t>
+      </w:r>
+    </w:p>
+    <w:p>
+      <w:pPr>
+        <w:pStyle w:val="ListParagraph"/>
+        <w:ind w:left="792"/>
+        <w:jc w:val="center"/>
+        <w:rPr>
+          <w:rFonts w:ascii="Times New Roman" w:hAnsi="Times New Roman" w:cs="Times New Roman"/>
+          <w:sz w:val="28"/>
+          <w:szCs w:val="28"/>
+          <w:lang w:val="en-US"/>
         </w:rPr>
       </w:pPr>
     </w:p>

</xml_diff>

<commit_message>
Update task 1-task 4 detail
</commit_message>
<xml_diff>
--- a/Elicitation/TT4L_G6_ElicitationExecution.docx
+++ b/Elicitation/TT4L_G6_ElicitationExecution.docx
@@ -1,6 +1,6 @@
 
 <file path=word/document.xml><?xml version="1.0" encoding="utf-8"?>
-<w:document xmlns:wpc="http://schemas.microsoft.com/office/word/2010/wordprocessingCanvas" xmlns:cx="http://schemas.microsoft.com/office/drawing/2014/chartex" xmlns:cx1="http://schemas.microsoft.com/office/drawing/2015/9/8/chartex" xmlns:cx2="http://schemas.microsoft.com/office/drawing/2015/10/21/chartex" xmlns:cx3="http://schemas.microsoft.com/office/drawing/2016/5/9/chartex" xmlns:cx4="http://schemas.microsoft.com/office/drawing/2016/5/10/chartex" xmlns:cx5="http://schemas.microsoft.com/office/drawing/2016/5/11/chartex" xmlns:cx6="http://schemas.microsoft.com/office/drawing/2016/5/12/chartex" xmlns:cx7="http://schemas.microsoft.com/office/drawing/2016/5/13/chartex" xmlns:cx8="http://schemas.microsoft.com/office/drawing/2016/5/14/chartex" xmlns:mc="http://schemas.openxmlformats.org/markup-compatibility/2006" xmlns:aink="http://schemas.microsoft.com/office/drawing/2016/ink" xmlns:am3d="http://schemas.microsoft.com/office/drawing/2017/model3d" xmlns:o="urn:schemas-microsoft-com:office:office" xmlns:oel="http://schemas.microsoft.com/office/2019/extlst" xmlns:r="http://schemas.openxmlformats.org/officeDocument/2006/relationships" xmlns:m="http://schemas.openxmlformats.org/officeDocument/2006/math" xmlns:v="urn:schemas-microsoft-com:vml" xmlns:wp14="http://schemas.microsoft.com/office/word/2010/wordprocessingDrawing" xmlns:wp="http://schemas.openxmlformats.org/drawingml/2006/wordprocessingDrawing" xmlns:w10="urn:schemas-microsoft-com:office:word" xmlns:w="http://schemas.openxmlformats.org/wordprocessingml/2006/main" xmlns:w14="http://schemas.microsoft.com/office/word/2010/wordml" xmlns:w15="http://schemas.microsoft.com/office/word/2012/wordml" xmlns:w16cex="http://schemas.microsoft.com/office/word/2018/wordml/cex" xmlns:w16cid="http://schemas.microsoft.com/office/word/2016/wordml/cid" xmlns:w16="http://schemas.microsoft.com/office/word/2018/wordml" xmlns:w16du="http://schemas.microsoft.com/office/word/2023/wordml/word16du" xmlns:w16sdtdh="http://schemas.microsoft.com/office/word/2020/wordml/sdtdatahash" xmlns:w16sdtfl="http://schemas.microsoft.com/office/word/2024/wordml/sdtformatlock" xmlns:w16se="http://schemas.microsoft.com/office/word/2015/wordml/symex" xmlns:wpg="http://schemas.microsoft.com/office/word/2010/wordprocessingGroup" xmlns:wpi="http://schemas.microsoft.com/office/word/2010/wordprocessingInk" xmlns:wne="http://schemas.microsoft.com/office/word/2006/wordml" xmlns:wps="http://schemas.microsoft.com/office/word/2010/wordprocessingShape" mc:Ignorable="w14 w15 w16se w16cid w16 w16cex w16sdtdh w16sdtfl w16du wp14">
+<w:document xmlns:wpc="http://schemas.microsoft.com/office/word/2010/wordprocessingCanvas" xmlns:cx="http://schemas.microsoft.com/office/drawing/2014/chartex" xmlns:cx1="http://schemas.microsoft.com/office/drawing/2015/9/8/chartex" xmlns:cx2="http://schemas.microsoft.com/office/drawing/2015/10/21/chartex" xmlns:cx3="http://schemas.microsoft.com/office/drawing/2016/5/9/chartex" xmlns:cx4="http://schemas.microsoft.com/office/drawing/2016/5/10/chartex" xmlns:cx5="http://schemas.microsoft.com/office/drawing/2016/5/11/chartex" xmlns:cx6="http://schemas.microsoft.com/office/drawing/2016/5/12/chartex" xmlns:cx7="http://schemas.microsoft.com/office/drawing/2016/5/13/chartex" xmlns:cx8="http://schemas.microsoft.com/office/drawing/2016/5/14/chartex" xmlns:mc="http://schemas.openxmlformats.org/markup-compatibility/2006" xmlns:aink="http://schemas.microsoft.com/office/drawing/2016/ink" xmlns:am3d="http://schemas.microsoft.com/office/drawing/2017/model3d" xmlns:o="urn:schemas-microsoft-com:office:office" xmlns:r="http://schemas.openxmlformats.org/officeDocument/2006/relationships" xmlns:m="http://schemas.openxmlformats.org/officeDocument/2006/math" xmlns:v="urn:schemas-microsoft-com:vml" xmlns:wp14="http://schemas.microsoft.com/office/word/2010/wordprocessingDrawing" xmlns:wp="http://schemas.openxmlformats.org/drawingml/2006/wordprocessingDrawing" xmlns:w10="urn:schemas-microsoft-com:office:word" xmlns:w="http://schemas.openxmlformats.org/wordprocessingml/2006/main" xmlns:w14="http://schemas.microsoft.com/office/word/2010/wordml" xmlns:w15="http://schemas.microsoft.com/office/word/2012/wordml" xmlns:w16cex="http://schemas.microsoft.com/office/word/2018/wordml/cex" xmlns:w16cid="http://schemas.microsoft.com/office/word/2016/wordml/cid" xmlns:w16="http://schemas.microsoft.com/office/word/2018/wordml" xmlns:w16sdtdh="http://schemas.microsoft.com/office/word/2020/wordml/sdtdatahash" xmlns:w16se="http://schemas.microsoft.com/office/word/2015/wordml/symex" xmlns:wpg="http://schemas.microsoft.com/office/word/2010/wordprocessingGroup" xmlns:wpi="http://schemas.microsoft.com/office/word/2010/wordprocessingInk" xmlns:wne="http://schemas.microsoft.com/office/word/2006/wordml" xmlns:wps="http://schemas.microsoft.com/office/word/2010/wordprocessingShape" mc:Ignorable="w14 w15 w16se w16cid w16 w16cex w16sdtdh wp14">
   <w:body>
     <w:p>
       <w:pPr>
@@ -163,25 +163,7 @@
           <w:sz w:val="24"/>
           <w:szCs w:val="24"/>
         </w:rPr>
-        <w:t xml:space="preserve">Lai Joon Li (Facilitator), Tan Jun Xian (Student), </w:t>
-      </w:r>
-      <w:proofErr w:type="spellStart"/>
-      <w:r>
-        <w:rPr>
-          <w:rFonts w:ascii="Times New Roman" w:hAnsi="Times New Roman" w:cs="Times New Roman"/>
-          <w:sz w:val="24"/>
-          <w:szCs w:val="24"/>
-        </w:rPr>
-        <w:t>Soukmead</w:t>
-      </w:r>
-      <w:proofErr w:type="spellEnd"/>
-      <w:r>
-        <w:rPr>
-          <w:rFonts w:ascii="Times New Roman" w:hAnsi="Times New Roman" w:cs="Times New Roman"/>
-          <w:sz w:val="24"/>
-          <w:szCs w:val="24"/>
-        </w:rPr>
-        <w:t xml:space="preserve"> Ong Yu Kang(Student) and Eng Wei Jiun (Student)</w:t>
+        <w:t>Lai Joon Li (Facilitator), Tan Jun Xian (Student), Soukmead Ong Yu Kang(Student) and Eng Wei Jiun (Student)</w:t>
       </w:r>
     </w:p>
     <w:p>
@@ -404,11 +386,6 @@
         <w:rPr>
           <w:rFonts w:ascii="Times New Roman" w:hAnsi="Times New Roman" w:cs="Times New Roman"/>
         </w:rPr>
-      </w:r>
-      <w:r>
-        <w:rPr>
-          <w:rFonts w:ascii="Times New Roman" w:hAnsi="Times New Roman" w:cs="Times New Roman"/>
-        </w:rPr>
         <w:fldChar w:fldCharType="separate"/>
       </w:r>
       <w:r>
@@ -1165,7 +1142,7 @@
           <w:szCs w:val="24"/>
         </w:rPr>
         <w:lastRenderedPageBreak/>
-        <w:t>Requirements Categorization Summary</w:t>
+        <w:t>Prototyping Plan</w:t>
       </w:r>
     </w:p>
     <w:p>
@@ -1187,6 +1164,1254 @@
           <w:sz w:val="24"/>
           <w:szCs w:val="24"/>
         </w:rPr>
+        <w:t>Implementation Details</w:t>
+      </w:r>
+    </w:p>
+    <w:p>
+      <w:pPr>
+        <w:pStyle w:val="ListParagraph"/>
+        <w:numPr>
+          <w:ilvl w:val="0"/>
+          <w:numId w:val="10"/>
+        </w:numPr>
+        <w:rPr>
+          <w:rFonts w:ascii="Times New Roman" w:hAnsi="Times New Roman" w:cs="Times New Roman"/>
+          <w:sz w:val="24"/>
+          <w:szCs w:val="24"/>
+        </w:rPr>
+      </w:pPr>
+      <w:r>
+        <w:rPr>
+          <w:rFonts w:ascii="Times New Roman" w:hAnsi="Times New Roman" w:cs="Times New Roman"/>
+          <w:sz w:val="24"/>
+          <w:szCs w:val="24"/>
+        </w:rPr>
+        <w:t>Tools Used</w:t>
+      </w:r>
+      <w:r>
+        <w:rPr>
+          <w:rFonts w:ascii="Times New Roman" w:hAnsi="Times New Roman" w:cs="Times New Roman"/>
+          <w:sz w:val="24"/>
+          <w:szCs w:val="24"/>
+        </w:rPr>
+        <w:t>: Figma</w:t>
+      </w:r>
+    </w:p>
+    <w:p>
+      <w:pPr>
+        <w:pStyle w:val="ListParagraph"/>
+        <w:numPr>
+          <w:ilvl w:val="0"/>
+          <w:numId w:val="10"/>
+        </w:numPr>
+        <w:rPr>
+          <w:rFonts w:ascii="Times New Roman" w:hAnsi="Times New Roman" w:cs="Times New Roman"/>
+          <w:sz w:val="24"/>
+          <w:szCs w:val="24"/>
+        </w:rPr>
+      </w:pPr>
+      <w:r>
+        <w:rPr>
+          <w:rFonts w:ascii="Times New Roman" w:hAnsi="Times New Roman" w:cs="Times New Roman"/>
+          <w:sz w:val="24"/>
+          <w:szCs w:val="24"/>
+        </w:rPr>
+        <w:t>Testing Period: 17 May -21May 2025</w:t>
+      </w:r>
+    </w:p>
+    <w:p>
+      <w:pPr>
+        <w:pStyle w:val="ListParagraph"/>
+        <w:numPr>
+          <w:ilvl w:val="0"/>
+          <w:numId w:val="10"/>
+        </w:numPr>
+        <w:rPr>
+          <w:rFonts w:ascii="Times New Roman" w:hAnsi="Times New Roman" w:cs="Times New Roman"/>
+          <w:sz w:val="24"/>
+          <w:szCs w:val="24"/>
+        </w:rPr>
+      </w:pPr>
+      <w:r>
+        <w:rPr>
+          <w:rFonts w:ascii="Times New Roman" w:hAnsi="Times New Roman" w:cs="Times New Roman"/>
+          <w:sz w:val="24"/>
+          <w:szCs w:val="24"/>
+        </w:rPr>
+        <w:t>Total p</w:t>
+      </w:r>
+      <w:r>
+        <w:rPr>
+          <w:rFonts w:ascii="Times New Roman" w:hAnsi="Times New Roman" w:cs="Times New Roman"/>
+          <w:sz w:val="24"/>
+          <w:szCs w:val="24"/>
+        </w:rPr>
+        <w:t>articipants:</w:t>
+      </w:r>
+      <w:r>
+        <w:rPr>
+          <w:rFonts w:ascii="Times New Roman" w:hAnsi="Times New Roman" w:cs="Times New Roman"/>
+          <w:sz w:val="24"/>
+          <w:szCs w:val="24"/>
+        </w:rPr>
+        <w:t xml:space="preserve"> 10</w:t>
+      </w:r>
+    </w:p>
+    <w:p>
+      <w:pPr>
+        <w:pStyle w:val="ListParagraph"/>
+        <w:numPr>
+          <w:ilvl w:val="1"/>
+          <w:numId w:val="10"/>
+        </w:numPr>
+        <w:rPr>
+          <w:rFonts w:ascii="Times New Roman" w:hAnsi="Times New Roman" w:cs="Times New Roman"/>
+          <w:sz w:val="24"/>
+          <w:szCs w:val="24"/>
+        </w:rPr>
+      </w:pPr>
+      <w:r>
+        <w:rPr>
+          <w:rFonts w:ascii="Times New Roman" w:hAnsi="Times New Roman" w:cs="Times New Roman"/>
+          <w:sz w:val="24"/>
+          <w:szCs w:val="24"/>
+        </w:rPr>
+        <w:t xml:space="preserve">Students: </w:t>
+      </w:r>
+      <w:r>
+        <w:rPr>
+          <w:rFonts w:ascii="Times New Roman" w:hAnsi="Times New Roman" w:cs="Times New Roman"/>
+          <w:sz w:val="24"/>
+          <w:szCs w:val="24"/>
+        </w:rPr>
+        <w:t>10</w:t>
+      </w:r>
+    </w:p>
+    <w:p>
+      <w:pPr>
+        <w:pStyle w:val="ListParagraph"/>
+        <w:numPr>
+          <w:ilvl w:val="1"/>
+          <w:numId w:val="2"/>
+        </w:numPr>
+        <w:rPr>
+          <w:rFonts w:ascii="Times New Roman" w:hAnsi="Times New Roman" w:cs="Times New Roman"/>
+          <w:sz w:val="24"/>
+          <w:szCs w:val="24"/>
+        </w:rPr>
+      </w:pPr>
+      <w:r>
+        <w:rPr>
+          <w:rFonts w:ascii="Times New Roman" w:hAnsi="Times New Roman" w:cs="Times New Roman"/>
+          <w:sz w:val="24"/>
+          <w:szCs w:val="24"/>
+        </w:rPr>
+        <w:t>Sample Prototype Visuals</w:t>
+      </w:r>
+    </w:p>
+    <w:p>
+      <w:pPr>
+        <w:pStyle w:val="NormalWeb"/>
+        <w:numPr>
+          <w:ilvl w:val="0"/>
+          <w:numId w:val="11"/>
+        </w:numPr>
+        <w:spacing w:before="0" w:beforeAutospacing="0" w:after="0" w:afterAutospacing="0"/>
+        <w:jc w:val="both"/>
+        <w:textAlignment w:val="baseline"/>
+        <w:rPr>
+          <w:rFonts w:ascii="Arial" w:hAnsi="Arial" w:cs="Arial"/>
+          <w:color w:val="000000"/>
+          <w:sz w:val="22"/>
+          <w:szCs w:val="22"/>
+        </w:rPr>
+      </w:pPr>
+      <w:r>
+        <w:rPr>
+          <w:rFonts w:ascii="Arial" w:hAnsi="Arial" w:cs="Arial"/>
+          <w:color w:val="000000"/>
+          <w:sz w:val="22"/>
+          <w:szCs w:val="22"/>
+        </w:rPr>
+        <w:t>Login pages</w:t>
+      </w:r>
+    </w:p>
+    <w:p>
+      <w:pPr>
+        <w:pStyle w:val="NormalWeb"/>
+        <w:spacing w:before="0" w:beforeAutospacing="0" w:after="0" w:afterAutospacing="0"/>
+        <w:ind w:left="720"/>
+        <w:jc w:val="both"/>
+      </w:pPr>
+      <w:r>
+        <w:rPr>
+          <w:rFonts w:ascii="Arial" w:hAnsi="Arial" w:cs="Arial"/>
+          <w:color w:val="000000"/>
+          <w:sz w:val="22"/>
+          <w:szCs w:val="22"/>
+        </w:rPr>
+        <w:t>Figure 3.2.1 displays the Login Pages, it is designed to save login credentials in cookies, so that students do not need to enter their username and password each time they log in.</w:t>
+      </w:r>
+    </w:p>
+    <w:p>
+      <w:pPr>
+        <w:pStyle w:val="NormalWeb"/>
+        <w:spacing w:before="0" w:beforeAutospacing="0" w:after="0" w:afterAutospacing="0"/>
+      </w:pPr>
+      <w:r>
+        <w:rPr>
+          <w:noProof/>
+          <w:color w:val="000000"/>
+          <w:bdr w:val="none" w:sz="0" w:space="0" w:color="auto" w:frame="1"/>
+        </w:rPr>
+        <w:drawing>
+          <wp:inline distT="0" distB="0" distL="0" distR="0" wp14:anchorId="4A9E5059" wp14:editId="46B9DAAE">
+            <wp:extent cx="5730240" cy="2552700"/>
+            <wp:effectExtent l="0" t="0" r="3810" b="0"/>
+            <wp:docPr id="6" name="Picture 6"/>
+            <wp:cNvGraphicFramePr>
+              <a:graphicFrameLocks xmlns:a="http://schemas.openxmlformats.org/drawingml/2006/main" noChangeAspect="1"/>
+            </wp:cNvGraphicFramePr>
+            <a:graphic xmlns:a="http://schemas.openxmlformats.org/drawingml/2006/main">
+              <a:graphicData uri="http://schemas.openxmlformats.org/drawingml/2006/picture">
+                <pic:pic xmlns:pic="http://schemas.openxmlformats.org/drawingml/2006/picture">
+                  <pic:nvPicPr>
+                    <pic:cNvPr id="0" name="Picture 1"/>
+                    <pic:cNvPicPr>
+                      <a:picLocks noChangeAspect="1" noChangeArrowheads="1"/>
+                    </pic:cNvPicPr>
+                  </pic:nvPicPr>
+                  <pic:blipFill>
+                    <a:blip r:embed="rId12" cstate="print">
+                      <a:extLst>
+                        <a:ext uri="{28A0092B-C50C-407E-A947-70E740481C1C}">
+                          <a14:useLocalDpi xmlns:a14="http://schemas.microsoft.com/office/drawing/2010/main" val="0"/>
+                        </a:ext>
+                      </a:extLst>
+                    </a:blip>
+                    <a:srcRect/>
+                    <a:stretch>
+                      <a:fillRect/>
+                    </a:stretch>
+                  </pic:blipFill>
+                  <pic:spPr bwMode="auto">
+                    <a:xfrm>
+                      <a:off x="0" y="0"/>
+                      <a:ext cx="5730240" cy="2552700"/>
+                    </a:xfrm>
+                    <a:prstGeom prst="rect">
+                      <a:avLst/>
+                    </a:prstGeom>
+                    <a:noFill/>
+                    <a:ln>
+                      <a:noFill/>
+                    </a:ln>
+                  </pic:spPr>
+                </pic:pic>
+              </a:graphicData>
+            </a:graphic>
+          </wp:inline>
+        </w:drawing>
+      </w:r>
+    </w:p>
+    <w:p>
+      <w:pPr>
+        <w:pStyle w:val="NormalWeb"/>
+        <w:spacing w:before="0" w:beforeAutospacing="0" w:after="0" w:afterAutospacing="0"/>
+        <w:jc w:val="center"/>
+      </w:pPr>
+      <w:r>
+        <w:rPr>
+          <w:color w:val="000000"/>
+        </w:rPr>
+        <w:t>Figure 3.2.1 Login Pages</w:t>
+      </w:r>
+    </w:p>
+    <w:p>
+      <w:pPr>
+        <w:pStyle w:val="NormalWeb"/>
+        <w:numPr>
+          <w:ilvl w:val="0"/>
+          <w:numId w:val="12"/>
+        </w:numPr>
+        <w:spacing w:before="0" w:beforeAutospacing="0" w:after="0" w:afterAutospacing="0"/>
+        <w:textAlignment w:val="baseline"/>
+        <w:rPr>
+          <w:color w:val="000000"/>
+        </w:rPr>
+      </w:pPr>
+      <w:r>
+        <w:rPr>
+          <w:color w:val="000000"/>
+        </w:rPr>
+        <w:t>Desktop Dashboard Page</w:t>
+      </w:r>
+    </w:p>
+    <w:p>
+      <w:pPr>
+        <w:pStyle w:val="NormalWeb"/>
+        <w:spacing w:before="0" w:beforeAutospacing="0" w:after="0" w:afterAutospacing="0"/>
+        <w:ind w:left="720"/>
+        <w:jc w:val="both"/>
+      </w:pPr>
+      <w:r>
+        <w:rPr>
+          <w:color w:val="000000"/>
+        </w:rPr>
+        <w:t>After logging in, students are directed to a personalized dashboard Figures 3.</w:t>
+      </w:r>
+      <w:r>
+        <w:rPr>
+          <w:color w:val="000000"/>
+        </w:rPr>
+        <w:t xml:space="preserve"> </w:t>
+      </w:r>
+      <w:r>
+        <w:rPr>
+          <w:color w:val="000000"/>
+        </w:rPr>
+        <w:t>2.2 and 3.2.3. The dashboard has navigation tabs and relevant student information. It also integrates an AI assistant that allows students to ask questions via chat. For instance, students can ask, “When is the SRE assignment due?” and the assistant will respond with the appropriate deadline or information. The customizable layout is similar to the iPhone's widget system, where users can resize components and personalize their dashboard by adding elements such as the timetable, user profile, and today's schedule, as shown in Figures 3.2.2 and 3.2.3.</w:t>
+      </w:r>
+    </w:p>
+    <w:p>
+      <w:pPr>
+        <w:pStyle w:val="NormalWeb"/>
+        <w:spacing w:before="0" w:beforeAutospacing="0" w:after="0" w:afterAutospacing="0"/>
+        <w:jc w:val="center"/>
+      </w:pPr>
+      <w:r>
+        <w:rPr>
+          <w:noProof/>
+          <w:color w:val="000000"/>
+          <w:bdr w:val="none" w:sz="0" w:space="0" w:color="auto" w:frame="1"/>
+        </w:rPr>
+        <w:lastRenderedPageBreak/>
+        <w:drawing>
+          <wp:inline distT="0" distB="0" distL="0" distR="0" wp14:anchorId="367D335C" wp14:editId="03560B03">
+            <wp:extent cx="5730240" cy="2590800"/>
+            <wp:effectExtent l="0" t="0" r="3810" b="0"/>
+            <wp:docPr id="5" name="Picture 5"/>
+            <wp:cNvGraphicFramePr>
+              <a:graphicFrameLocks xmlns:a="http://schemas.openxmlformats.org/drawingml/2006/main" noChangeAspect="1"/>
+            </wp:cNvGraphicFramePr>
+            <a:graphic xmlns:a="http://schemas.openxmlformats.org/drawingml/2006/main">
+              <a:graphicData uri="http://schemas.openxmlformats.org/drawingml/2006/picture">
+                <pic:pic xmlns:pic="http://schemas.openxmlformats.org/drawingml/2006/picture">
+                  <pic:nvPicPr>
+                    <pic:cNvPr id="0" name="Picture 2"/>
+                    <pic:cNvPicPr>
+                      <a:picLocks noChangeAspect="1" noChangeArrowheads="1"/>
+                    </pic:cNvPicPr>
+                  </pic:nvPicPr>
+                  <pic:blipFill>
+                    <a:blip r:embed="rId13" cstate="print">
+                      <a:extLst>
+                        <a:ext uri="{28A0092B-C50C-407E-A947-70E740481C1C}">
+                          <a14:useLocalDpi xmlns:a14="http://schemas.microsoft.com/office/drawing/2010/main" val="0"/>
+                        </a:ext>
+                      </a:extLst>
+                    </a:blip>
+                    <a:srcRect/>
+                    <a:stretch>
+                      <a:fillRect/>
+                    </a:stretch>
+                  </pic:blipFill>
+                  <pic:spPr bwMode="auto">
+                    <a:xfrm>
+                      <a:off x="0" y="0"/>
+                      <a:ext cx="5730240" cy="2590800"/>
+                    </a:xfrm>
+                    <a:prstGeom prst="rect">
+                      <a:avLst/>
+                    </a:prstGeom>
+                    <a:noFill/>
+                    <a:ln>
+                      <a:noFill/>
+                    </a:ln>
+                  </pic:spPr>
+                </pic:pic>
+              </a:graphicData>
+            </a:graphic>
+          </wp:inline>
+        </w:drawing>
+      </w:r>
+    </w:p>
+    <w:p>
+      <w:pPr>
+        <w:pStyle w:val="NormalWeb"/>
+        <w:spacing w:before="0" w:beforeAutospacing="0" w:after="0" w:afterAutospacing="0"/>
+        <w:jc w:val="center"/>
+      </w:pPr>
+      <w:r>
+        <w:rPr>
+          <w:color w:val="000000"/>
+        </w:rPr>
+        <w:t>Figure 3</w:t>
+      </w:r>
+      <w:r>
+        <w:rPr>
+          <w:color w:val="000000"/>
+        </w:rPr>
+        <w:t>.2</w:t>
+      </w:r>
+      <w:r>
+        <w:rPr>
+          <w:color w:val="000000"/>
+        </w:rPr>
+        <w:t>.2 Desktop Dashboard Page</w:t>
+      </w:r>
+    </w:p>
+    <w:p>
+      <w:pPr>
+        <w:pStyle w:val="NormalWeb"/>
+        <w:spacing w:before="0" w:beforeAutospacing="0" w:after="0" w:afterAutospacing="0"/>
+        <w:jc w:val="center"/>
+      </w:pPr>
+      <w:r>
+        <w:rPr>
+          <w:noProof/>
+          <w:color w:val="000000"/>
+          <w:bdr w:val="none" w:sz="0" w:space="0" w:color="auto" w:frame="1"/>
+        </w:rPr>
+        <w:drawing>
+          <wp:inline distT="0" distB="0" distL="0" distR="0" wp14:anchorId="7C281FC5" wp14:editId="3BAB807B">
+            <wp:extent cx="5730240" cy="2590800"/>
+            <wp:effectExtent l="0" t="0" r="3810" b="0"/>
+            <wp:docPr id="4" name="Picture 4"/>
+            <wp:cNvGraphicFramePr>
+              <a:graphicFrameLocks xmlns:a="http://schemas.openxmlformats.org/drawingml/2006/main" noChangeAspect="1"/>
+            </wp:cNvGraphicFramePr>
+            <a:graphic xmlns:a="http://schemas.openxmlformats.org/drawingml/2006/main">
+              <a:graphicData uri="http://schemas.openxmlformats.org/drawingml/2006/picture">
+                <pic:pic xmlns:pic="http://schemas.openxmlformats.org/drawingml/2006/picture">
+                  <pic:nvPicPr>
+                    <pic:cNvPr id="0" name="Picture 3"/>
+                    <pic:cNvPicPr>
+                      <a:picLocks noChangeAspect="1" noChangeArrowheads="1"/>
+                    </pic:cNvPicPr>
+                  </pic:nvPicPr>
+                  <pic:blipFill>
+                    <a:blip r:embed="rId14" cstate="print">
+                      <a:extLst>
+                        <a:ext uri="{28A0092B-C50C-407E-A947-70E740481C1C}">
+                          <a14:useLocalDpi xmlns:a14="http://schemas.microsoft.com/office/drawing/2010/main" val="0"/>
+                        </a:ext>
+                      </a:extLst>
+                    </a:blip>
+                    <a:srcRect/>
+                    <a:stretch>
+                      <a:fillRect/>
+                    </a:stretch>
+                  </pic:blipFill>
+                  <pic:spPr bwMode="auto">
+                    <a:xfrm>
+                      <a:off x="0" y="0"/>
+                      <a:ext cx="5730240" cy="2590800"/>
+                    </a:xfrm>
+                    <a:prstGeom prst="rect">
+                      <a:avLst/>
+                    </a:prstGeom>
+                    <a:noFill/>
+                    <a:ln>
+                      <a:noFill/>
+                    </a:ln>
+                  </pic:spPr>
+                </pic:pic>
+              </a:graphicData>
+            </a:graphic>
+          </wp:inline>
+        </w:drawing>
+      </w:r>
+    </w:p>
+    <w:p>
+      <w:pPr>
+        <w:pStyle w:val="NormalWeb"/>
+        <w:spacing w:before="0" w:beforeAutospacing="0" w:after="0" w:afterAutospacing="0"/>
+        <w:jc w:val="center"/>
+      </w:pPr>
+      <w:r>
+        <w:rPr>
+          <w:color w:val="000000"/>
+        </w:rPr>
+        <w:t>Figure 3.2.3 Desktop Dashboard Page</w:t>
+      </w:r>
+    </w:p>
+    <w:p>
+      <w:pPr>
+        <w:pStyle w:val="NormalWeb"/>
+        <w:numPr>
+          <w:ilvl w:val="0"/>
+          <w:numId w:val="13"/>
+        </w:numPr>
+        <w:spacing w:before="0" w:beforeAutospacing="0" w:after="0" w:afterAutospacing="0"/>
+        <w:textAlignment w:val="baseline"/>
+        <w:rPr>
+          <w:color w:val="000000"/>
+        </w:rPr>
+      </w:pPr>
+      <w:r>
+        <w:rPr>
+          <w:color w:val="000000"/>
+        </w:rPr>
+        <w:t>Mobile Dashboard Page</w:t>
+      </w:r>
+    </w:p>
+    <w:p>
+      <w:pPr>
+        <w:pStyle w:val="NormalWeb"/>
+        <w:spacing w:before="0" w:beforeAutospacing="0" w:after="0" w:afterAutospacing="0"/>
+        <w:ind w:left="720"/>
+        <w:jc w:val="both"/>
+      </w:pPr>
+      <w:r>
+        <w:rPr>
+          <w:color w:val="000000"/>
+        </w:rPr>
+        <w:t>Figure 3.2.4 displays the mobile dashboard page, which has the same layout and features as Figures 3.2.2 and 3.2.3 but is optimized for viewing within the mobile application.</w:t>
+      </w:r>
+    </w:p>
+    <w:p>
+      <w:pPr>
+        <w:pStyle w:val="NormalWeb"/>
+        <w:spacing w:before="0" w:beforeAutospacing="0" w:after="0" w:afterAutospacing="0"/>
+        <w:jc w:val="center"/>
+      </w:pPr>
+      <w:r>
+        <w:rPr>
+          <w:noProof/>
+          <w:color w:val="000000"/>
+          <w:bdr w:val="none" w:sz="0" w:space="0" w:color="auto" w:frame="1"/>
+        </w:rPr>
+        <w:lastRenderedPageBreak/>
+        <w:drawing>
+          <wp:inline distT="0" distB="0" distL="0" distR="0" wp14:anchorId="2A57B01E" wp14:editId="2DA76905">
+            <wp:extent cx="5730240" cy="5227320"/>
+            <wp:effectExtent l="0" t="0" r="3810" b="0"/>
+            <wp:docPr id="3" name="Picture 3"/>
+            <wp:cNvGraphicFramePr>
+              <a:graphicFrameLocks xmlns:a="http://schemas.openxmlformats.org/drawingml/2006/main" noChangeAspect="1"/>
+            </wp:cNvGraphicFramePr>
+            <a:graphic xmlns:a="http://schemas.openxmlformats.org/drawingml/2006/main">
+              <a:graphicData uri="http://schemas.openxmlformats.org/drawingml/2006/picture">
+                <pic:pic xmlns:pic="http://schemas.openxmlformats.org/drawingml/2006/picture">
+                  <pic:nvPicPr>
+                    <pic:cNvPr id="0" name="Picture 4"/>
+                    <pic:cNvPicPr>
+                      <a:picLocks noChangeAspect="1" noChangeArrowheads="1"/>
+                    </pic:cNvPicPr>
+                  </pic:nvPicPr>
+                  <pic:blipFill>
+                    <a:blip r:embed="rId15">
+                      <a:extLst>
+                        <a:ext uri="{28A0092B-C50C-407E-A947-70E740481C1C}">
+                          <a14:useLocalDpi xmlns:a14="http://schemas.microsoft.com/office/drawing/2010/main" val="0"/>
+                        </a:ext>
+                      </a:extLst>
+                    </a:blip>
+                    <a:srcRect/>
+                    <a:stretch>
+                      <a:fillRect/>
+                    </a:stretch>
+                  </pic:blipFill>
+                  <pic:spPr bwMode="auto">
+                    <a:xfrm>
+                      <a:off x="0" y="0"/>
+                      <a:ext cx="5730240" cy="5227320"/>
+                    </a:xfrm>
+                    <a:prstGeom prst="rect">
+                      <a:avLst/>
+                    </a:prstGeom>
+                    <a:noFill/>
+                    <a:ln>
+                      <a:noFill/>
+                    </a:ln>
+                  </pic:spPr>
+                </pic:pic>
+              </a:graphicData>
+            </a:graphic>
+          </wp:inline>
+        </w:drawing>
+      </w:r>
+    </w:p>
+    <w:p>
+      <w:pPr>
+        <w:pStyle w:val="NormalWeb"/>
+        <w:spacing w:before="0" w:beforeAutospacing="0" w:after="0" w:afterAutospacing="0"/>
+        <w:jc w:val="center"/>
+      </w:pPr>
+      <w:r>
+        <w:rPr>
+          <w:color w:val="000000"/>
+        </w:rPr>
+        <w:t>Figure 3.2.4 Mobile Dashboard Page</w:t>
+      </w:r>
+    </w:p>
+    <w:p>
+      <w:pPr>
+        <w:pStyle w:val="NormalWeb"/>
+        <w:numPr>
+          <w:ilvl w:val="0"/>
+          <w:numId w:val="14"/>
+        </w:numPr>
+        <w:spacing w:before="0" w:beforeAutospacing="0" w:after="0" w:afterAutospacing="0"/>
+        <w:textAlignment w:val="baseline"/>
+        <w:rPr>
+          <w:color w:val="000000"/>
+        </w:rPr>
+      </w:pPr>
+      <w:r>
+        <w:rPr>
+          <w:color w:val="000000"/>
+        </w:rPr>
+        <w:t>Desktop Academic Page</w:t>
+      </w:r>
+    </w:p>
+    <w:p>
+      <w:pPr>
+        <w:pStyle w:val="NormalWeb"/>
+        <w:spacing w:before="0" w:beforeAutospacing="0" w:after="0" w:afterAutospacing="0"/>
+        <w:ind w:left="720"/>
+        <w:jc w:val="both"/>
+      </w:pPr>
+      <w:r>
+        <w:rPr>
+          <w:color w:val="000000"/>
+        </w:rPr>
+        <w:t>Figures 3.2.5 and 3.2.6 display the desktop view of the Academic page. The interface includes a complete academic record showing both current and past grades, along with a CGPA progression chart that visualizes performance across semesters. It also features real-time course enrollment status, a degree progress tracker, a detailed breakdown of attendance for all enrolled courses, and a section highlighting academic achievements and recognitions.</w:t>
+      </w:r>
+    </w:p>
+    <w:p>
+      <w:pPr>
+        <w:pStyle w:val="NormalWeb"/>
+        <w:spacing w:before="0" w:beforeAutospacing="0" w:after="0" w:afterAutospacing="0"/>
+        <w:jc w:val="center"/>
+      </w:pPr>
+      <w:r>
+        <w:rPr>
+          <w:noProof/>
+          <w:color w:val="000000"/>
+          <w:bdr w:val="none" w:sz="0" w:space="0" w:color="auto" w:frame="1"/>
+        </w:rPr>
+        <w:lastRenderedPageBreak/>
+        <w:drawing>
+          <wp:inline distT="0" distB="0" distL="0" distR="0" wp14:anchorId="010C49F1" wp14:editId="60D7E15A">
+            <wp:extent cx="5730240" cy="2621280"/>
+            <wp:effectExtent l="0" t="0" r="3810" b="7620"/>
+            <wp:docPr id="2" name="Picture 2"/>
+            <wp:cNvGraphicFramePr>
+              <a:graphicFrameLocks xmlns:a="http://schemas.openxmlformats.org/drawingml/2006/main" noChangeAspect="1"/>
+            </wp:cNvGraphicFramePr>
+            <a:graphic xmlns:a="http://schemas.openxmlformats.org/drawingml/2006/main">
+              <a:graphicData uri="http://schemas.openxmlformats.org/drawingml/2006/picture">
+                <pic:pic xmlns:pic="http://schemas.openxmlformats.org/drawingml/2006/picture">
+                  <pic:nvPicPr>
+                    <pic:cNvPr id="0" name="Picture 5"/>
+                    <pic:cNvPicPr>
+                      <a:picLocks noChangeAspect="1" noChangeArrowheads="1"/>
+                    </pic:cNvPicPr>
+                  </pic:nvPicPr>
+                  <pic:blipFill>
+                    <a:blip r:embed="rId16" cstate="print">
+                      <a:extLst>
+                        <a:ext uri="{28A0092B-C50C-407E-A947-70E740481C1C}">
+                          <a14:useLocalDpi xmlns:a14="http://schemas.microsoft.com/office/drawing/2010/main" val="0"/>
+                        </a:ext>
+                      </a:extLst>
+                    </a:blip>
+                    <a:srcRect/>
+                    <a:stretch>
+                      <a:fillRect/>
+                    </a:stretch>
+                  </pic:blipFill>
+                  <pic:spPr bwMode="auto">
+                    <a:xfrm>
+                      <a:off x="0" y="0"/>
+                      <a:ext cx="5730240" cy="2621280"/>
+                    </a:xfrm>
+                    <a:prstGeom prst="rect">
+                      <a:avLst/>
+                    </a:prstGeom>
+                    <a:noFill/>
+                    <a:ln>
+                      <a:noFill/>
+                    </a:ln>
+                  </pic:spPr>
+                </pic:pic>
+              </a:graphicData>
+            </a:graphic>
+          </wp:inline>
+        </w:drawing>
+      </w:r>
+    </w:p>
+    <w:p>
+      <w:pPr>
+        <w:pStyle w:val="NormalWeb"/>
+        <w:spacing w:before="0" w:beforeAutospacing="0" w:after="0" w:afterAutospacing="0"/>
+        <w:jc w:val="center"/>
+      </w:pPr>
+      <w:r>
+        <w:rPr>
+          <w:color w:val="000000"/>
+        </w:rPr>
+        <w:t>Figure 3.2.5 Desktop Academic Page </w:t>
+      </w:r>
+    </w:p>
+    <w:p>
+      <w:pPr>
+        <w:pStyle w:val="NormalWeb"/>
+        <w:spacing w:before="0" w:beforeAutospacing="0" w:after="0" w:afterAutospacing="0"/>
+        <w:jc w:val="center"/>
+      </w:pPr>
+      <w:r>
+        <w:rPr>
+          <w:noProof/>
+          <w:color w:val="000000"/>
+          <w:bdr w:val="none" w:sz="0" w:space="0" w:color="auto" w:frame="1"/>
+        </w:rPr>
+        <w:drawing>
+          <wp:inline distT="0" distB="0" distL="0" distR="0" wp14:anchorId="4F7D4A43" wp14:editId="30C46941">
+            <wp:extent cx="5730240" cy="2590800"/>
+            <wp:effectExtent l="0" t="0" r="3810" b="0"/>
+            <wp:docPr id="1" name="Picture 1"/>
+            <wp:cNvGraphicFramePr>
+              <a:graphicFrameLocks xmlns:a="http://schemas.openxmlformats.org/drawingml/2006/main" noChangeAspect="1"/>
+            </wp:cNvGraphicFramePr>
+            <a:graphic xmlns:a="http://schemas.openxmlformats.org/drawingml/2006/main">
+              <a:graphicData uri="http://schemas.openxmlformats.org/drawingml/2006/picture">
+                <pic:pic xmlns:pic="http://schemas.openxmlformats.org/drawingml/2006/picture">
+                  <pic:nvPicPr>
+                    <pic:cNvPr id="0" name="Picture 6"/>
+                    <pic:cNvPicPr>
+                      <a:picLocks noChangeAspect="1" noChangeArrowheads="1"/>
+                    </pic:cNvPicPr>
+                  </pic:nvPicPr>
+                  <pic:blipFill>
+                    <a:blip r:embed="rId17" cstate="print">
+                      <a:extLst>
+                        <a:ext uri="{28A0092B-C50C-407E-A947-70E740481C1C}">
+                          <a14:useLocalDpi xmlns:a14="http://schemas.microsoft.com/office/drawing/2010/main" val="0"/>
+                        </a:ext>
+                      </a:extLst>
+                    </a:blip>
+                    <a:srcRect/>
+                    <a:stretch>
+                      <a:fillRect/>
+                    </a:stretch>
+                  </pic:blipFill>
+                  <pic:spPr bwMode="auto">
+                    <a:xfrm>
+                      <a:off x="0" y="0"/>
+                      <a:ext cx="5730240" cy="2590800"/>
+                    </a:xfrm>
+                    <a:prstGeom prst="rect">
+                      <a:avLst/>
+                    </a:prstGeom>
+                    <a:noFill/>
+                    <a:ln>
+                      <a:noFill/>
+                    </a:ln>
+                  </pic:spPr>
+                </pic:pic>
+              </a:graphicData>
+            </a:graphic>
+          </wp:inline>
+        </w:drawing>
+      </w:r>
+    </w:p>
+    <w:p>
+      <w:pPr>
+        <w:pStyle w:val="NormalWeb"/>
+        <w:spacing w:before="0" w:beforeAutospacing="0" w:after="0" w:afterAutospacing="0"/>
+        <w:jc w:val="center"/>
+      </w:pPr>
+      <w:r>
+        <w:rPr>
+          <w:color w:val="000000"/>
+        </w:rPr>
+        <w:t>Figure 3.2.6 Desktop Academic Page</w:t>
+      </w:r>
+    </w:p>
+    <w:p>
+      <w:pPr>
+        <w:pStyle w:val="NormalWeb"/>
+        <w:numPr>
+          <w:ilvl w:val="0"/>
+          <w:numId w:val="15"/>
+        </w:numPr>
+        <w:spacing w:before="0" w:beforeAutospacing="0" w:after="0" w:afterAutospacing="0"/>
+        <w:textAlignment w:val="baseline"/>
+        <w:rPr>
+          <w:color w:val="000000"/>
+        </w:rPr>
+      </w:pPr>
+      <w:r>
+        <w:rPr>
+          <w:color w:val="000000"/>
+        </w:rPr>
+        <w:t> Mobile Academic Page</w:t>
+      </w:r>
+    </w:p>
+    <w:p>
+      <w:pPr>
+        <w:pStyle w:val="NormalWeb"/>
+        <w:spacing w:before="0" w:beforeAutospacing="0" w:after="0" w:afterAutospacing="0"/>
+        <w:ind w:left="720"/>
+        <w:jc w:val="both"/>
+      </w:pPr>
+      <w:r>
+        <w:rPr>
+          <w:color w:val="000000"/>
+        </w:rPr>
+        <w:t>Figure 3.2.7 displays the mobile academic page, which provides the same features as shown in Figures 3.2.5 and 3.2.6. However, it is optimized for viewing within the mobile application.</w:t>
+      </w:r>
+    </w:p>
+    <w:p>
+      <w:pPr>
+        <w:ind w:left="360"/>
+        <w:rPr>
+          <w:rFonts w:ascii="Times New Roman" w:hAnsi="Times New Roman" w:cs="Times New Roman"/>
+          <w:sz w:val="24"/>
+          <w:szCs w:val="24"/>
+        </w:rPr>
+      </w:pPr>
+      <w:r>
+        <w:rPr>
+          <w:noProof/>
+          <w:color w:val="000000"/>
+          <w:bdr w:val="none" w:sz="0" w:space="0" w:color="auto" w:frame="1"/>
+        </w:rPr>
+        <w:lastRenderedPageBreak/>
+        <w:drawing>
+          <wp:inline distT="0" distB="0" distL="0" distR="0" wp14:anchorId="6A7DB383" wp14:editId="7A509D35">
+            <wp:extent cx="4869180" cy="4556760"/>
+            <wp:effectExtent l="0" t="0" r="7620" b="0"/>
+            <wp:docPr id="7" name="Picture 7"/>
+            <wp:cNvGraphicFramePr>
+              <a:graphicFrameLocks xmlns:a="http://schemas.openxmlformats.org/drawingml/2006/main" noChangeAspect="1"/>
+            </wp:cNvGraphicFramePr>
+            <a:graphic xmlns:a="http://schemas.openxmlformats.org/drawingml/2006/main">
+              <a:graphicData uri="http://schemas.openxmlformats.org/drawingml/2006/picture">
+                <pic:pic xmlns:pic="http://schemas.openxmlformats.org/drawingml/2006/picture">
+                  <pic:nvPicPr>
+                    <pic:cNvPr id="0" name="Picture 13"/>
+                    <pic:cNvPicPr>
+                      <a:picLocks noChangeAspect="1" noChangeArrowheads="1"/>
+                    </pic:cNvPicPr>
+                  </pic:nvPicPr>
+                  <pic:blipFill>
+                    <a:blip r:embed="rId18">
+                      <a:extLst>
+                        <a:ext uri="{28A0092B-C50C-407E-A947-70E740481C1C}">
+                          <a14:useLocalDpi xmlns:a14="http://schemas.microsoft.com/office/drawing/2010/main" val="0"/>
+                        </a:ext>
+                      </a:extLst>
+                    </a:blip>
+                    <a:srcRect/>
+                    <a:stretch>
+                      <a:fillRect/>
+                    </a:stretch>
+                  </pic:blipFill>
+                  <pic:spPr bwMode="auto">
+                    <a:xfrm>
+                      <a:off x="0" y="0"/>
+                      <a:ext cx="4869180" cy="4556760"/>
+                    </a:xfrm>
+                    <a:prstGeom prst="rect">
+                      <a:avLst/>
+                    </a:prstGeom>
+                    <a:noFill/>
+                    <a:ln>
+                      <a:noFill/>
+                    </a:ln>
+                  </pic:spPr>
+                </pic:pic>
+              </a:graphicData>
+            </a:graphic>
+          </wp:inline>
+        </w:drawing>
+      </w:r>
+    </w:p>
+    <w:p>
+      <w:pPr>
+        <w:pStyle w:val="NormalWeb"/>
+        <w:numPr>
+          <w:ilvl w:val="0"/>
+          <w:numId w:val="16"/>
+        </w:numPr>
+        <w:spacing w:before="0" w:beforeAutospacing="0" w:after="0" w:afterAutospacing="0"/>
+        <w:jc w:val="both"/>
+        <w:textAlignment w:val="baseline"/>
+        <w:rPr>
+          <w:color w:val="000000"/>
+        </w:rPr>
+      </w:pPr>
+      <w:r>
+        <w:rPr>
+          <w:color w:val="000000"/>
+        </w:rPr>
+        <w:t>Desktop Timetable Page</w:t>
+      </w:r>
+      <w:r>
+        <w:rPr>
+          <w:color w:val="000000"/>
+        </w:rPr>
+        <w:br/>
+        <w:t>Figures 3.2.11 and 3.2.12 display the Desktop Timetable Page, featuring an interactive calendar with daily, weekly, or monthly views, color-coded events for classes, exams, and deadlines, schedule export capabilities, and visual indicators for upcoming events. Figures 3.2.13 and 3.2.14 display the Desktop Timetable Page, showcasing the auto-enrollment feature that recommends optimal course schedules. Users can set preferences such as minimum and maximum credits, required and recommended courses, and optional schedules.</w:t>
+      </w:r>
+    </w:p>
+    <w:p>
+      <w:pPr>
+        <w:pStyle w:val="NormalWeb"/>
+        <w:spacing w:before="0" w:beforeAutospacing="0" w:after="0" w:afterAutospacing="0"/>
+        <w:jc w:val="center"/>
+      </w:pPr>
+      <w:r>
+        <w:rPr>
+          <w:noProof/>
+          <w:color w:val="000000"/>
+          <w:bdr w:val="none" w:sz="0" w:space="0" w:color="auto" w:frame="1"/>
+        </w:rPr>
+        <w:drawing>
+          <wp:inline distT="0" distB="0" distL="0" distR="0" wp14:anchorId="18A085B3" wp14:editId="1106EA2C">
+            <wp:extent cx="5730240" cy="2590800"/>
+            <wp:effectExtent l="0" t="0" r="3810" b="0"/>
+            <wp:docPr id="11" name="Picture 11"/>
+            <wp:cNvGraphicFramePr>
+              <a:graphicFrameLocks xmlns:a="http://schemas.openxmlformats.org/drawingml/2006/main" noChangeAspect="1"/>
+            </wp:cNvGraphicFramePr>
+            <a:graphic xmlns:a="http://schemas.openxmlformats.org/drawingml/2006/main">
+              <a:graphicData uri="http://schemas.openxmlformats.org/drawingml/2006/picture">
+                <pic:pic xmlns:pic="http://schemas.openxmlformats.org/drawingml/2006/picture">
+                  <pic:nvPicPr>
+                    <pic:cNvPr id="0" name="Picture 15"/>
+                    <pic:cNvPicPr>
+                      <a:picLocks noChangeAspect="1" noChangeArrowheads="1"/>
+                    </pic:cNvPicPr>
+                  </pic:nvPicPr>
+                  <pic:blipFill>
+                    <a:blip r:embed="rId19" cstate="print">
+                      <a:extLst>
+                        <a:ext uri="{28A0092B-C50C-407E-A947-70E740481C1C}">
+                          <a14:useLocalDpi xmlns:a14="http://schemas.microsoft.com/office/drawing/2010/main" val="0"/>
+                        </a:ext>
+                      </a:extLst>
+                    </a:blip>
+                    <a:srcRect/>
+                    <a:stretch>
+                      <a:fillRect/>
+                    </a:stretch>
+                  </pic:blipFill>
+                  <pic:spPr bwMode="auto">
+                    <a:xfrm>
+                      <a:off x="0" y="0"/>
+                      <a:ext cx="5730240" cy="2590800"/>
+                    </a:xfrm>
+                    <a:prstGeom prst="rect">
+                      <a:avLst/>
+                    </a:prstGeom>
+                    <a:noFill/>
+                    <a:ln>
+                      <a:noFill/>
+                    </a:ln>
+                  </pic:spPr>
+                </pic:pic>
+              </a:graphicData>
+            </a:graphic>
+          </wp:inline>
+        </w:drawing>
+      </w:r>
+    </w:p>
+    <w:p>
+      <w:pPr>
+        <w:pStyle w:val="NormalWeb"/>
+        <w:spacing w:before="0" w:beforeAutospacing="0" w:after="0" w:afterAutospacing="0"/>
+        <w:jc w:val="center"/>
+      </w:pPr>
+      <w:r>
+        <w:rPr>
+          <w:color w:val="000000"/>
+        </w:rPr>
+        <w:t>Figure 3.2.11 Desktop Timetable Page</w:t>
+      </w:r>
+    </w:p>
+    <w:p>
+      <w:pPr>
+        <w:pStyle w:val="NormalWeb"/>
+        <w:spacing w:before="0" w:beforeAutospacing="0" w:after="0" w:afterAutospacing="0"/>
+        <w:jc w:val="center"/>
+      </w:pPr>
+      <w:r>
+        <w:rPr>
+          <w:noProof/>
+          <w:color w:val="000000"/>
+          <w:bdr w:val="none" w:sz="0" w:space="0" w:color="auto" w:frame="1"/>
+        </w:rPr>
+        <w:lastRenderedPageBreak/>
+        <w:drawing>
+          <wp:inline distT="0" distB="0" distL="0" distR="0" wp14:anchorId="6135F3D3" wp14:editId="644DBE3E">
+            <wp:extent cx="5730240" cy="2628900"/>
+            <wp:effectExtent l="0" t="0" r="3810" b="0"/>
+            <wp:docPr id="10" name="Picture 10"/>
+            <wp:cNvGraphicFramePr>
+              <a:graphicFrameLocks xmlns:a="http://schemas.openxmlformats.org/drawingml/2006/main" noChangeAspect="1"/>
+            </wp:cNvGraphicFramePr>
+            <a:graphic xmlns:a="http://schemas.openxmlformats.org/drawingml/2006/main">
+              <a:graphicData uri="http://schemas.openxmlformats.org/drawingml/2006/picture">
+                <pic:pic xmlns:pic="http://schemas.openxmlformats.org/drawingml/2006/picture">
+                  <pic:nvPicPr>
+                    <pic:cNvPr id="0" name="Picture 16"/>
+                    <pic:cNvPicPr>
+                      <a:picLocks noChangeAspect="1" noChangeArrowheads="1"/>
+                    </pic:cNvPicPr>
+                  </pic:nvPicPr>
+                  <pic:blipFill>
+                    <a:blip r:embed="rId20" cstate="print">
+                      <a:extLst>
+                        <a:ext uri="{28A0092B-C50C-407E-A947-70E740481C1C}">
+                          <a14:useLocalDpi xmlns:a14="http://schemas.microsoft.com/office/drawing/2010/main" val="0"/>
+                        </a:ext>
+                      </a:extLst>
+                    </a:blip>
+                    <a:srcRect/>
+                    <a:stretch>
+                      <a:fillRect/>
+                    </a:stretch>
+                  </pic:blipFill>
+                  <pic:spPr bwMode="auto">
+                    <a:xfrm>
+                      <a:off x="0" y="0"/>
+                      <a:ext cx="5730240" cy="2628900"/>
+                    </a:xfrm>
+                    <a:prstGeom prst="rect">
+                      <a:avLst/>
+                    </a:prstGeom>
+                    <a:noFill/>
+                    <a:ln>
+                      <a:noFill/>
+                    </a:ln>
+                  </pic:spPr>
+                </pic:pic>
+              </a:graphicData>
+            </a:graphic>
+          </wp:inline>
+        </w:drawing>
+      </w:r>
+    </w:p>
+    <w:p>
+      <w:pPr>
+        <w:pStyle w:val="NormalWeb"/>
+        <w:spacing w:before="0" w:beforeAutospacing="0" w:after="0" w:afterAutospacing="0"/>
+        <w:jc w:val="center"/>
+      </w:pPr>
+      <w:r>
+        <w:rPr>
+          <w:color w:val="000000"/>
+        </w:rPr>
+        <w:t>Figure 3.2.12 Desktop Timetable Page</w:t>
+      </w:r>
+    </w:p>
+    <w:p>
+      <w:pPr>
+        <w:pStyle w:val="NormalWeb"/>
+        <w:spacing w:before="0" w:beforeAutospacing="0" w:after="0" w:afterAutospacing="0"/>
+        <w:jc w:val="center"/>
+      </w:pPr>
+      <w:r>
+        <w:rPr>
+          <w:noProof/>
+          <w:color w:val="000000"/>
+          <w:bdr w:val="none" w:sz="0" w:space="0" w:color="auto" w:frame="1"/>
+        </w:rPr>
+        <w:drawing>
+          <wp:inline distT="0" distB="0" distL="0" distR="0" wp14:anchorId="6DD7D0A6" wp14:editId="0B280D77">
+            <wp:extent cx="5730240" cy="2590800"/>
+            <wp:effectExtent l="0" t="0" r="3810" b="0"/>
+            <wp:docPr id="9" name="Picture 9"/>
+            <wp:cNvGraphicFramePr>
+              <a:graphicFrameLocks xmlns:a="http://schemas.openxmlformats.org/drawingml/2006/main" noChangeAspect="1"/>
+            </wp:cNvGraphicFramePr>
+            <a:graphic xmlns:a="http://schemas.openxmlformats.org/drawingml/2006/main">
+              <a:graphicData uri="http://schemas.openxmlformats.org/drawingml/2006/picture">
+                <pic:pic xmlns:pic="http://schemas.openxmlformats.org/drawingml/2006/picture">
+                  <pic:nvPicPr>
+                    <pic:cNvPr id="0" name="Picture 17"/>
+                    <pic:cNvPicPr>
+                      <a:picLocks noChangeAspect="1" noChangeArrowheads="1"/>
+                    </pic:cNvPicPr>
+                  </pic:nvPicPr>
+                  <pic:blipFill>
+                    <a:blip r:embed="rId21" cstate="print">
+                      <a:extLst>
+                        <a:ext uri="{28A0092B-C50C-407E-A947-70E740481C1C}">
+                          <a14:useLocalDpi xmlns:a14="http://schemas.microsoft.com/office/drawing/2010/main" val="0"/>
+                        </a:ext>
+                      </a:extLst>
+                    </a:blip>
+                    <a:srcRect/>
+                    <a:stretch>
+                      <a:fillRect/>
+                    </a:stretch>
+                  </pic:blipFill>
+                  <pic:spPr bwMode="auto">
+                    <a:xfrm>
+                      <a:off x="0" y="0"/>
+                      <a:ext cx="5730240" cy="2590800"/>
+                    </a:xfrm>
+                    <a:prstGeom prst="rect">
+                      <a:avLst/>
+                    </a:prstGeom>
+                    <a:noFill/>
+                    <a:ln>
+                      <a:noFill/>
+                    </a:ln>
+                  </pic:spPr>
+                </pic:pic>
+              </a:graphicData>
+            </a:graphic>
+          </wp:inline>
+        </w:drawing>
+      </w:r>
+    </w:p>
+    <w:p>
+      <w:pPr>
+        <w:pStyle w:val="NormalWeb"/>
+        <w:spacing w:before="0" w:beforeAutospacing="0" w:after="0" w:afterAutospacing="0"/>
+        <w:jc w:val="center"/>
+      </w:pPr>
+      <w:r>
+        <w:rPr>
+          <w:color w:val="000000"/>
+        </w:rPr>
+        <w:t>Figure 3.2.13 Desktop Timetable Page</w:t>
+      </w:r>
+    </w:p>
+    <w:p>
+      <w:pPr>
+        <w:pStyle w:val="NormalWeb"/>
+        <w:spacing w:before="0" w:beforeAutospacing="0" w:after="0" w:afterAutospacing="0"/>
+        <w:jc w:val="center"/>
+      </w:pPr>
+      <w:r>
+        <w:rPr>
+          <w:noProof/>
+          <w:color w:val="000000"/>
+          <w:bdr w:val="none" w:sz="0" w:space="0" w:color="auto" w:frame="1"/>
+        </w:rPr>
+        <w:drawing>
+          <wp:inline distT="0" distB="0" distL="0" distR="0" wp14:anchorId="0B6C58D5" wp14:editId="486900B6">
+            <wp:extent cx="5730240" cy="2514600"/>
+            <wp:effectExtent l="0" t="0" r="3810" b="0"/>
+            <wp:docPr id="8" name="Picture 8"/>
+            <wp:cNvGraphicFramePr>
+              <a:graphicFrameLocks xmlns:a="http://schemas.openxmlformats.org/drawingml/2006/main" noChangeAspect="1"/>
+            </wp:cNvGraphicFramePr>
+            <a:graphic xmlns:a="http://schemas.openxmlformats.org/drawingml/2006/main">
+              <a:graphicData uri="http://schemas.openxmlformats.org/drawingml/2006/picture">
+                <pic:pic xmlns:pic="http://schemas.openxmlformats.org/drawingml/2006/picture">
+                  <pic:nvPicPr>
+                    <pic:cNvPr id="0" name="Picture 18"/>
+                    <pic:cNvPicPr>
+                      <a:picLocks noChangeAspect="1" noChangeArrowheads="1"/>
+                    </pic:cNvPicPr>
+                  </pic:nvPicPr>
+                  <pic:blipFill>
+                    <a:blip r:embed="rId22" cstate="print">
+                      <a:extLst>
+                        <a:ext uri="{28A0092B-C50C-407E-A947-70E740481C1C}">
+                          <a14:useLocalDpi xmlns:a14="http://schemas.microsoft.com/office/drawing/2010/main" val="0"/>
+                        </a:ext>
+                      </a:extLst>
+                    </a:blip>
+                    <a:srcRect/>
+                    <a:stretch>
+                      <a:fillRect/>
+                    </a:stretch>
+                  </pic:blipFill>
+                  <pic:spPr bwMode="auto">
+                    <a:xfrm>
+                      <a:off x="0" y="0"/>
+                      <a:ext cx="5730240" cy="2514600"/>
+                    </a:xfrm>
+                    <a:prstGeom prst="rect">
+                      <a:avLst/>
+                    </a:prstGeom>
+                    <a:noFill/>
+                    <a:ln>
+                      <a:noFill/>
+                    </a:ln>
+                  </pic:spPr>
+                </pic:pic>
+              </a:graphicData>
+            </a:graphic>
+          </wp:inline>
+        </w:drawing>
+      </w:r>
+    </w:p>
+    <w:p>
+      <w:pPr>
+        <w:pStyle w:val="NormalWeb"/>
+        <w:spacing w:before="0" w:beforeAutospacing="0" w:after="0" w:afterAutospacing="0"/>
+        <w:jc w:val="center"/>
+      </w:pPr>
+      <w:r>
+        <w:rPr>
+          <w:color w:val="000000"/>
+        </w:rPr>
+        <w:t>Figure 3.2.14 Desktop Timetable Page</w:t>
+      </w:r>
+    </w:p>
+    <w:p>
+      <w:pPr>
+        <w:ind w:left="360"/>
+        <w:rPr>
+          <w:rFonts w:ascii="Times New Roman" w:hAnsi="Times New Roman" w:cs="Times New Roman"/>
+          <w:sz w:val="24"/>
+          <w:szCs w:val="24"/>
+        </w:rPr>
+      </w:pPr>
+    </w:p>
+    <w:p>
+      <w:pPr>
+        <w:pStyle w:val="ListParagraph"/>
+        <w:numPr>
+          <w:ilvl w:val="0"/>
+          <w:numId w:val="2"/>
+        </w:numPr>
+        <w:rPr>
+          <w:rFonts w:ascii="Times New Roman" w:hAnsi="Times New Roman" w:cs="Times New Roman"/>
+          <w:sz w:val="24"/>
+          <w:szCs w:val="24"/>
+        </w:rPr>
+      </w:pPr>
+      <w:r>
+        <w:rPr>
+          <w:rFonts w:ascii="Times New Roman" w:hAnsi="Times New Roman" w:cs="Times New Roman"/>
+          <w:sz w:val="24"/>
+          <w:szCs w:val="24"/>
+        </w:rPr>
+        <w:t>Requirements Categorization Summary</w:t>
+      </w:r>
+    </w:p>
+    <w:p>
+      <w:pPr>
+        <w:pStyle w:val="ListParagraph"/>
+        <w:numPr>
+          <w:ilvl w:val="1"/>
+          <w:numId w:val="2"/>
+        </w:numPr>
+        <w:rPr>
+          <w:rFonts w:ascii="Times New Roman" w:hAnsi="Times New Roman" w:cs="Times New Roman"/>
+          <w:sz w:val="24"/>
+          <w:szCs w:val="24"/>
+        </w:rPr>
+      </w:pPr>
+      <w:r>
+        <w:rPr>
+          <w:rFonts w:ascii="Times New Roman" w:hAnsi="Times New Roman" w:cs="Times New Roman"/>
+          <w:sz w:val="24"/>
+          <w:szCs w:val="24"/>
+        </w:rPr>
+        <w:lastRenderedPageBreak/>
         <w:t>Must-Be Requirements (Essential Baseline)</w:t>
       </w:r>
     </w:p>
@@ -1346,6 +2571,22 @@
               </w:rPr>
               <w:t>Brainstorming</w:t>
             </w:r>
+            <w:r>
+              <w:rPr>
+                <w:rFonts w:ascii="Times New Roman" w:hAnsi="Times New Roman" w:cs="Times New Roman"/>
+                <w:sz w:val="24"/>
+                <w:szCs w:val="24"/>
+              </w:rPr>
+              <w:t xml:space="preserve">, </w:t>
+            </w:r>
+            <w:r>
+              <w:rPr>
+                <w:rFonts w:ascii="Times New Roman" w:hAnsi="Times New Roman" w:cs="Times New Roman"/>
+                <w:sz w:val="24"/>
+                <w:szCs w:val="24"/>
+              </w:rPr>
+              <w:t>Prototyping</w:t>
+            </w:r>
           </w:p>
         </w:tc>
         <w:tc>
@@ -1516,6 +2757,14 @@
               </w:rPr>
               <w:t>Add, Edit, Delete</w:t>
             </w:r>
+            <w:r>
+              <w:rPr>
+                <w:rFonts w:ascii="Times New Roman" w:hAnsi="Times New Roman" w:cs="Times New Roman"/>
+                <w:sz w:val="24"/>
+                <w:szCs w:val="24"/>
+              </w:rPr>
+              <w:t xml:space="preserve"> user information</w:t>
+            </w:r>
           </w:p>
         </w:tc>
         <w:tc>
@@ -1540,6 +2789,22 @@
               </w:rPr>
               <w:t>Brainstorming</w:t>
             </w:r>
+            <w:r>
+              <w:rPr>
+                <w:rFonts w:ascii="Times New Roman" w:hAnsi="Times New Roman" w:cs="Times New Roman"/>
+                <w:sz w:val="24"/>
+                <w:szCs w:val="24"/>
+              </w:rPr>
+              <w:t xml:space="preserve">, </w:t>
+            </w:r>
+            <w:r>
+              <w:rPr>
+                <w:rFonts w:ascii="Times New Roman" w:hAnsi="Times New Roman" w:cs="Times New Roman"/>
+                <w:sz w:val="24"/>
+                <w:szCs w:val="24"/>
+              </w:rPr>
+              <w:t>Prototyping</w:t>
+            </w:r>
           </w:p>
         </w:tc>
         <w:tc>
@@ -1736,6 +3001,22 @@
               </w:rPr>
               <w:t>Brainstorming</w:t>
             </w:r>
+            <w:r>
+              <w:rPr>
+                <w:rFonts w:ascii="Times New Roman" w:hAnsi="Times New Roman" w:cs="Times New Roman"/>
+                <w:sz w:val="24"/>
+                <w:szCs w:val="24"/>
+              </w:rPr>
+              <w:t xml:space="preserve">, </w:t>
+            </w:r>
+            <w:r>
+              <w:rPr>
+                <w:rFonts w:ascii="Times New Roman" w:hAnsi="Times New Roman" w:cs="Times New Roman"/>
+                <w:sz w:val="24"/>
+                <w:szCs w:val="24"/>
+              </w:rPr>
+              <w:t>Prototyping</w:t>
+            </w:r>
           </w:p>
         </w:tc>
         <w:tc>
@@ -2018,15 +3299,7 @@
                 <w:sz w:val="24"/>
                 <w:szCs w:val="24"/>
               </w:rPr>
-              <w:t>Access to academic and financial info</w:t>
-            </w:r>
-            <w:r>
-              <w:rPr>
-                <w:rFonts w:ascii="Times New Roman" w:hAnsi="Times New Roman" w:cs="Times New Roman"/>
-                <w:sz w:val="24"/>
-                <w:szCs w:val="24"/>
-              </w:rPr>
-              <w:t>rmation</w:t>
+              <w:t>Access to academic and financial information</w:t>
             </w:r>
           </w:p>
         </w:tc>
@@ -2096,39 +3369,7 @@
                 <w:sz w:val="24"/>
                 <w:szCs w:val="24"/>
               </w:rPr>
-              <w:t>Access to academic and financial info</w:t>
-            </w:r>
-            <w:r>
-              <w:rPr>
-                <w:rFonts w:ascii="Times New Roman" w:hAnsi="Times New Roman" w:cs="Times New Roman"/>
-                <w:sz w:val="24"/>
-                <w:szCs w:val="24"/>
-              </w:rPr>
-              <w:t>rmation</w:t>
-            </w:r>
-            <w:r>
-              <w:rPr>
-                <w:rFonts w:ascii="Times New Roman" w:hAnsi="Times New Roman" w:cs="Times New Roman"/>
-                <w:sz w:val="24"/>
-                <w:szCs w:val="24"/>
-              </w:rPr>
-              <w:t xml:space="preserve"> anytime</w:t>
-            </w:r>
-            <w:r>
-              <w:rPr>
-                <w:rFonts w:ascii="Times New Roman" w:hAnsi="Times New Roman" w:cs="Times New Roman"/>
-                <w:sz w:val="24"/>
-                <w:szCs w:val="24"/>
-              </w:rPr>
-              <w:t xml:space="preserve"> </w:t>
-            </w:r>
-            <w:r>
-              <w:rPr>
-                <w:rFonts w:ascii="Times New Roman" w:hAnsi="Times New Roman" w:cs="Times New Roman"/>
-                <w:sz w:val="24"/>
-                <w:szCs w:val="24"/>
-              </w:rPr>
-              <w:t>through an online portal</w:t>
+              <w:t>Access to academic and financial information anytime through an online portal</w:t>
             </w:r>
           </w:p>
         </w:tc>
@@ -2769,27 +4010,7 @@
                 <w:sz w:val="24"/>
                 <w:szCs w:val="24"/>
               </w:rPr>
-              <w:t xml:space="preserve">Document application (such as transcripts, proof of </w:t>
-            </w:r>
-            <w:proofErr w:type="spellStart"/>
-            <w:r>
-              <w:rPr>
-                <w:rStyle w:val="fadeinm1hgl8"/>
-                <w:rFonts w:ascii="Times New Roman" w:hAnsi="Times New Roman" w:cs="Times New Roman"/>
-                <w:sz w:val="24"/>
-                <w:szCs w:val="24"/>
-              </w:rPr>
-              <w:t>enrollment</w:t>
-            </w:r>
-            <w:proofErr w:type="spellEnd"/>
-            <w:r>
-              <w:rPr>
-                <w:rStyle w:val="fadeinm1hgl8"/>
-                <w:rFonts w:ascii="Times New Roman" w:hAnsi="Times New Roman" w:cs="Times New Roman"/>
-                <w:sz w:val="24"/>
-                <w:szCs w:val="24"/>
-              </w:rPr>
-              <w:t>) can be tracked online</w:t>
+              <w:t>Document application (such as transcripts, proof of enrollment) can be tracked online</w:t>
             </w:r>
           </w:p>
         </w:tc>
@@ -2989,16 +4210,7 @@
                 <w:sz w:val="24"/>
                 <w:szCs w:val="24"/>
               </w:rPr>
-              <w:t>Mobile-friendly design option for</w:t>
-            </w:r>
-            <w:r>
-              <w:rPr>
-                <w:rStyle w:val="fadeinm1hgl8"/>
-                <w:rFonts w:ascii="Times New Roman" w:hAnsi="Times New Roman" w:cs="Times New Roman"/>
-                <w:sz w:val="24"/>
-                <w:szCs w:val="24"/>
-              </w:rPr>
-              <w:t xml:space="preserve"> the university’s online system</w:t>
+              <w:t>Mobile-friendly design option for the university’s online system</w:t>
             </w:r>
           </w:p>
         </w:tc>
@@ -3098,16 +4310,7 @@
                 <w:sz w:val="24"/>
                 <w:szCs w:val="24"/>
               </w:rPr>
-              <w:t xml:space="preserve">Real-time notification </w:t>
-            </w:r>
-            <w:r>
-              <w:rPr>
-                <w:rStyle w:val="fadeinm1hgl8"/>
-                <w:rFonts w:ascii="Times New Roman" w:hAnsi="Times New Roman" w:cs="Times New Roman"/>
-                <w:sz w:val="24"/>
-                <w:szCs w:val="24"/>
-              </w:rPr>
-              <w:t>in the university’s online system</w:t>
+              <w:t>Real-time notification in the university’s online system</w:t>
             </w:r>
           </w:p>
         </w:tc>
@@ -3260,6 +4463,22 @@
                 <w:szCs w:val="24"/>
               </w:rPr>
               <w:t>Questionnaire</w:t>
+            </w:r>
+            <w:r>
+              <w:rPr>
+                <w:rFonts w:ascii="Times New Roman" w:hAnsi="Times New Roman" w:cs="Times New Roman"/>
+                <w:sz w:val="24"/>
+                <w:szCs w:val="24"/>
+              </w:rPr>
+              <w:t xml:space="preserve">, </w:t>
+            </w:r>
+            <w:r>
+              <w:rPr>
+                <w:rFonts w:ascii="Times New Roman" w:hAnsi="Times New Roman" w:cs="Times New Roman"/>
+                <w:sz w:val="24"/>
+                <w:szCs w:val="24"/>
+              </w:rPr>
+              <w:t>Prototyping</w:t>
             </w:r>
           </w:p>
         </w:tc>
@@ -3511,6 +4730,22 @@
               </w:rPr>
               <w:t>Brainstorming</w:t>
             </w:r>
+            <w:r>
+              <w:rPr>
+                <w:rFonts w:ascii="Times New Roman" w:hAnsi="Times New Roman" w:cs="Times New Roman"/>
+                <w:sz w:val="24"/>
+                <w:szCs w:val="24"/>
+              </w:rPr>
+              <w:t xml:space="preserve">, </w:t>
+            </w:r>
+            <w:r>
+              <w:rPr>
+                <w:rFonts w:ascii="Times New Roman" w:hAnsi="Times New Roman" w:cs="Times New Roman"/>
+                <w:sz w:val="24"/>
+                <w:szCs w:val="24"/>
+              </w:rPr>
+              <w:t>Prototyping</w:t>
+            </w:r>
           </w:p>
         </w:tc>
         <w:tc>
@@ -3727,6 +4962,22 @@
               </w:rPr>
               <w:t>Brainstorming</w:t>
             </w:r>
+            <w:r>
+              <w:rPr>
+                <w:rFonts w:ascii="Times New Roman" w:hAnsi="Times New Roman" w:cs="Times New Roman"/>
+                <w:sz w:val="24"/>
+                <w:szCs w:val="24"/>
+              </w:rPr>
+              <w:t xml:space="preserve">, </w:t>
+            </w:r>
+            <w:r>
+              <w:rPr>
+                <w:rFonts w:ascii="Times New Roman" w:hAnsi="Times New Roman" w:cs="Times New Roman"/>
+                <w:sz w:val="24"/>
+                <w:szCs w:val="24"/>
+              </w:rPr>
+              <w:t>Prototyping</w:t>
+            </w:r>
           </w:p>
         </w:tc>
         <w:tc>
@@ -3942,6 +5193,22 @@
               </w:rPr>
               <w:t>Questionnaire</w:t>
             </w:r>
+            <w:r>
+              <w:rPr>
+                <w:rFonts w:ascii="Times New Roman" w:hAnsi="Times New Roman" w:cs="Times New Roman"/>
+                <w:sz w:val="24"/>
+                <w:szCs w:val="24"/>
+              </w:rPr>
+              <w:t xml:space="preserve">, </w:t>
+            </w:r>
+            <w:r>
+              <w:rPr>
+                <w:rFonts w:ascii="Times New Roman" w:hAnsi="Times New Roman" w:cs="Times New Roman"/>
+                <w:sz w:val="24"/>
+                <w:szCs w:val="24"/>
+              </w:rPr>
+              <w:t>Prototyping</w:t>
+            </w:r>
           </w:p>
         </w:tc>
         <w:tc>
@@ -4326,6 +5593,22 @@
               </w:rPr>
               <w:t>Questionnaire</w:t>
             </w:r>
+            <w:r>
+              <w:rPr>
+                <w:rFonts w:ascii="Times New Roman" w:hAnsi="Times New Roman" w:cs="Times New Roman"/>
+                <w:sz w:val="24"/>
+                <w:szCs w:val="24"/>
+              </w:rPr>
+              <w:t xml:space="preserve">, </w:t>
+            </w:r>
+            <w:r>
+              <w:rPr>
+                <w:rFonts w:ascii="Times New Roman" w:hAnsi="Times New Roman" w:cs="Times New Roman"/>
+                <w:sz w:val="24"/>
+                <w:szCs w:val="24"/>
+              </w:rPr>
+              <w:t>Prototyping</w:t>
+            </w:r>
           </w:p>
         </w:tc>
         <w:tc>
@@ -4370,31 +5653,7 @@
                 <w:sz w:val="24"/>
                 <w:szCs w:val="24"/>
               </w:rPr>
-              <w:t>P</w:t>
-            </w:r>
-            <w:r>
-              <w:rPr>
-                <w:rFonts w:ascii="Times New Roman" w:hAnsi="Times New Roman" w:cs="Times New Roman"/>
-                <w:sz w:val="24"/>
-                <w:szCs w:val="24"/>
-              </w:rPr>
-              <w:t>ersonalized dashboard with an AI chat assistant that could answer</w:t>
-            </w:r>
-            <w:r>
-              <w:rPr>
-                <w:rFonts w:ascii="Times New Roman" w:hAnsi="Times New Roman" w:cs="Times New Roman"/>
-                <w:sz w:val="24"/>
-                <w:szCs w:val="24"/>
-              </w:rPr>
-              <w:t xml:space="preserve"> </w:t>
-            </w:r>
-            <w:r>
-              <w:rPr>
-                <w:rFonts w:ascii="Times New Roman" w:hAnsi="Times New Roman" w:cs="Times New Roman"/>
-                <w:sz w:val="24"/>
-                <w:szCs w:val="24"/>
-              </w:rPr>
-              <w:t>questions about academic matters, campus services, and administrative procedures</w:t>
+              <w:t>Personalized dashboard with an AI chat assistant that could answer questions about academic matters, campus services, and administrative procedures</w:t>
             </w:r>
           </w:p>
         </w:tc>
@@ -4490,31 +5749,7 @@
                 <w:sz w:val="24"/>
                 <w:szCs w:val="24"/>
               </w:rPr>
-              <w:t>D</w:t>
-            </w:r>
-            <w:r>
-              <w:rPr>
-                <w:rFonts w:ascii="Times New Roman" w:hAnsi="Times New Roman" w:cs="Times New Roman"/>
-                <w:sz w:val="24"/>
-                <w:szCs w:val="24"/>
-              </w:rPr>
-              <w:t>edicated portal for</w:t>
-            </w:r>
-            <w:r>
-              <w:rPr>
-                <w:rFonts w:ascii="Times New Roman" w:hAnsi="Times New Roman" w:cs="Times New Roman"/>
-                <w:sz w:val="24"/>
-                <w:szCs w:val="24"/>
-              </w:rPr>
-              <w:t xml:space="preserve"> </w:t>
-            </w:r>
-            <w:r>
-              <w:rPr>
-                <w:rFonts w:ascii="Times New Roman" w:hAnsi="Times New Roman" w:cs="Times New Roman"/>
-                <w:sz w:val="24"/>
-                <w:szCs w:val="24"/>
-              </w:rPr>
-              <w:t>parents/guardians to view their child's academic progress, attendance records, and financial information</w:t>
+              <w:t>Dedicated portal for parents/guardians to view their child's academic progress, attendance records, and financial information</w:t>
             </w:r>
           </w:p>
         </w:tc>
@@ -4656,7 +5891,7 @@
                     </pic:cNvPicPr>
                   </pic:nvPicPr>
                   <pic:blipFill>
-                    <a:blip r:embed="rId12" cstate="print">
+                    <a:blip r:embed="rId23" cstate="print">
                       <a:extLst>
                         <a:ext uri="{28A0092B-C50C-407E-A947-70E740481C1C}">
                           <a14:useLocalDpi xmlns:a14="http://schemas.microsoft.com/office/drawing/2010/main" val="0"/>
@@ -4719,7 +5954,7 @@
                     </pic:cNvPicPr>
                   </pic:nvPicPr>
                   <pic:blipFill>
-                    <a:blip r:embed="rId13" cstate="print">
+                    <a:blip r:embed="rId24" cstate="print">
                       <a:extLst>
                         <a:ext uri="{28A0092B-C50C-407E-A947-70E740481C1C}">
                           <a14:useLocalDpi xmlns:a14="http://schemas.microsoft.com/office/drawing/2010/main" val="0"/>
@@ -4783,7 +6018,7 @@
                     </pic:cNvPicPr>
                   </pic:nvPicPr>
                   <pic:blipFill>
-                    <a:blip r:embed="rId14" cstate="print">
+                    <a:blip r:embed="rId25" cstate="print">
                       <a:extLst>
                         <a:ext uri="{28A0092B-C50C-407E-A947-70E740481C1C}">
                           <a14:useLocalDpi xmlns:a14="http://schemas.microsoft.com/office/drawing/2010/main" val="0"/>
@@ -4846,7 +6081,7 @@
                     </pic:cNvPicPr>
                   </pic:nvPicPr>
                   <pic:blipFill>
-                    <a:blip r:embed="rId15" cstate="print">
+                    <a:blip r:embed="rId26" cstate="print">
                       <a:extLst>
                         <a:ext uri="{28A0092B-C50C-407E-A947-70E740481C1C}">
                           <a14:useLocalDpi xmlns:a14="http://schemas.microsoft.com/office/drawing/2010/main" val="0"/>
@@ -4909,7 +6144,7 @@
                     </pic:cNvPicPr>
                   </pic:nvPicPr>
                   <pic:blipFill>
-                    <a:blip r:embed="rId16" cstate="print">
+                    <a:blip r:embed="rId27" cstate="print">
                       <a:extLst>
                         <a:ext uri="{28A0092B-C50C-407E-A947-70E740481C1C}">
                           <a14:useLocalDpi xmlns:a14="http://schemas.microsoft.com/office/drawing/2010/main" val="0"/>
@@ -4973,7 +6208,7 @@
                     </pic:cNvPicPr>
                   </pic:nvPicPr>
                   <pic:blipFill>
-                    <a:blip r:embed="rId17" cstate="print">
+                    <a:blip r:embed="rId28" cstate="print">
                       <a:extLst>
                         <a:ext uri="{28A0092B-C50C-407E-A947-70E740481C1C}">
                           <a14:useLocalDpi xmlns:a14="http://schemas.microsoft.com/office/drawing/2010/main" val="0"/>
@@ -5036,7 +6271,7 @@
                     </pic:cNvPicPr>
                   </pic:nvPicPr>
                   <pic:blipFill>
-                    <a:blip r:embed="rId18" cstate="print">
+                    <a:blip r:embed="rId29" cstate="print">
                       <a:extLst>
                         <a:ext uri="{28A0092B-C50C-407E-A947-70E740481C1C}">
                           <a14:useLocalDpi xmlns:a14="http://schemas.microsoft.com/office/drawing/2010/main" val="0"/>
@@ -5099,7 +6334,7 @@
                     </pic:cNvPicPr>
                   </pic:nvPicPr>
                   <pic:blipFill>
-                    <a:blip r:embed="rId19" cstate="print">
+                    <a:blip r:embed="rId30" cstate="print">
                       <a:extLst>
                         <a:ext uri="{28A0092B-C50C-407E-A947-70E740481C1C}">
                           <a14:useLocalDpi xmlns:a14="http://schemas.microsoft.com/office/drawing/2010/main" val="0"/>
@@ -5163,7 +6398,7 @@
                     </pic:cNvPicPr>
                   </pic:nvPicPr>
                   <pic:blipFill>
-                    <a:blip r:embed="rId20" cstate="print">
+                    <a:blip r:embed="rId31" cstate="print">
                       <a:extLst>
                         <a:ext uri="{28A0092B-C50C-407E-A947-70E740481C1C}">
                           <a14:useLocalDpi xmlns:a14="http://schemas.microsoft.com/office/drawing/2010/main" val="0"/>
@@ -5226,7 +6461,7 @@
                     </pic:cNvPicPr>
                   </pic:nvPicPr>
                   <pic:blipFill>
-                    <a:blip r:embed="rId21" cstate="print">
+                    <a:blip r:embed="rId32" cstate="print">
                       <a:extLst>
                         <a:ext uri="{28A0092B-C50C-407E-A947-70E740481C1C}">
                           <a14:useLocalDpi xmlns:a14="http://schemas.microsoft.com/office/drawing/2010/main" val="0"/>
@@ -5289,7 +6524,7 @@
                     </pic:cNvPicPr>
                   </pic:nvPicPr>
                   <pic:blipFill>
-                    <a:blip r:embed="rId22" cstate="print">
+                    <a:blip r:embed="rId33" cstate="print">
                       <a:extLst>
                         <a:ext uri="{28A0092B-C50C-407E-A947-70E740481C1C}">
                           <a14:useLocalDpi xmlns:a14="http://schemas.microsoft.com/office/drawing/2010/main" val="0"/>
@@ -5449,7 +6684,7 @@
         </w:rPr>
         <w:t xml:space="preserve">Meeting Recording: A session was recorded and is accessible via: </w:t>
       </w:r>
-      <w:hyperlink r:id="rId23" w:history="1">
+      <w:hyperlink r:id="rId34" w:history="1">
         <w:r>
           <w:rPr>
             <w:rStyle w:val="Hyperlink"/>
@@ -5927,7 +7162,7 @@
                     <pic:cNvPicPr/>
                   </pic:nvPicPr>
                   <pic:blipFill>
-                    <a:blip r:embed="rId24"/>
+                    <a:blip r:embed="rId35"/>
                     <a:stretch>
                       <a:fillRect/>
                     </a:stretch>
@@ -5992,8 +7227,157 @@
 </file>
 
 <file path=word/numbering.xml><?xml version="1.0" encoding="utf-8"?>
-<w:numbering xmlns:wpc="http://schemas.microsoft.com/office/word/2010/wordprocessingCanvas" xmlns:cx="http://schemas.microsoft.com/office/drawing/2014/chartex" xmlns:cx1="http://schemas.microsoft.com/office/drawing/2015/9/8/chartex" xmlns:cx2="http://schemas.microsoft.com/office/drawing/2015/10/21/chartex" xmlns:cx3="http://schemas.microsoft.com/office/drawing/2016/5/9/chartex" xmlns:cx4="http://schemas.microsoft.com/office/drawing/2016/5/10/chartex" xmlns:cx5="http://schemas.microsoft.com/office/drawing/2016/5/11/chartex" xmlns:cx6="http://schemas.microsoft.com/office/drawing/2016/5/12/chartex" xmlns:cx7="http://schemas.microsoft.com/office/drawing/2016/5/13/chartex" xmlns:cx8="http://schemas.microsoft.com/office/drawing/2016/5/14/chartex" xmlns:mc="http://schemas.openxmlformats.org/markup-compatibility/2006" xmlns:aink="http://schemas.microsoft.com/office/drawing/2016/ink" xmlns:am3d="http://schemas.microsoft.com/office/drawing/2017/model3d" xmlns:o="urn:schemas-microsoft-com:office:office" xmlns:oel="http://schemas.microsoft.com/office/2019/extlst" xmlns:r="http://schemas.openxmlformats.org/officeDocument/2006/relationships" xmlns:m="http://schemas.openxmlformats.org/officeDocument/2006/math" xmlns:v="urn:schemas-microsoft-com:vml" xmlns:wp14="http://schemas.microsoft.com/office/word/2010/wordprocessingDrawing" xmlns:wp="http://schemas.openxmlformats.org/drawingml/2006/wordprocessingDrawing" xmlns:w10="urn:schemas-microsoft-com:office:word" xmlns:w="http://schemas.openxmlformats.org/wordprocessingml/2006/main" xmlns:w14="http://schemas.microsoft.com/office/word/2010/wordml" xmlns:w15="http://schemas.microsoft.com/office/word/2012/wordml" xmlns:w16cex="http://schemas.microsoft.com/office/word/2018/wordml/cex" xmlns:w16cid="http://schemas.microsoft.com/office/word/2016/wordml/cid" xmlns:w16="http://schemas.microsoft.com/office/word/2018/wordml" xmlns:w16du="http://schemas.microsoft.com/office/word/2023/wordml/word16du" xmlns:w16sdtdh="http://schemas.microsoft.com/office/word/2020/wordml/sdtdatahash" xmlns:w16sdtfl="http://schemas.microsoft.com/office/word/2024/wordml/sdtformatlock" xmlns:w16se="http://schemas.microsoft.com/office/word/2015/wordml/symex" xmlns:wpg="http://schemas.microsoft.com/office/word/2010/wordprocessingGroup" xmlns:wpi="http://schemas.microsoft.com/office/word/2010/wordprocessingInk" xmlns:wne="http://schemas.microsoft.com/office/word/2006/wordml" xmlns:wps="http://schemas.microsoft.com/office/word/2010/wordprocessingShape" mc:Ignorable="w14 w15 w16se w16cid w16 w16cex w16sdtdh w16sdtfl w16du wp14">
+<w:numbering xmlns:wpc="http://schemas.microsoft.com/office/word/2010/wordprocessingCanvas" xmlns:cx="http://schemas.microsoft.com/office/drawing/2014/chartex" xmlns:cx1="http://schemas.microsoft.com/office/drawing/2015/9/8/chartex" xmlns:cx2="http://schemas.microsoft.com/office/drawing/2015/10/21/chartex" xmlns:cx3="http://schemas.microsoft.com/office/drawing/2016/5/9/chartex" xmlns:cx4="http://schemas.microsoft.com/office/drawing/2016/5/10/chartex" xmlns:cx5="http://schemas.microsoft.com/office/drawing/2016/5/11/chartex" xmlns:cx6="http://schemas.microsoft.com/office/drawing/2016/5/12/chartex" xmlns:cx7="http://schemas.microsoft.com/office/drawing/2016/5/13/chartex" xmlns:cx8="http://schemas.microsoft.com/office/drawing/2016/5/14/chartex" xmlns:mc="http://schemas.openxmlformats.org/markup-compatibility/2006" xmlns:aink="http://schemas.microsoft.com/office/drawing/2016/ink" xmlns:am3d="http://schemas.microsoft.com/office/drawing/2017/model3d" xmlns:o="urn:schemas-microsoft-com:office:office" xmlns:r="http://schemas.openxmlformats.org/officeDocument/2006/relationships" xmlns:m="http://schemas.openxmlformats.org/officeDocument/2006/math" xmlns:v="urn:schemas-microsoft-com:vml" xmlns:wp14="http://schemas.microsoft.com/office/word/2010/wordprocessingDrawing" xmlns:wp="http://schemas.openxmlformats.org/drawingml/2006/wordprocessingDrawing" xmlns:w10="urn:schemas-microsoft-com:office:word" xmlns:w="http://schemas.openxmlformats.org/wordprocessingml/2006/main" xmlns:w14="http://schemas.microsoft.com/office/word/2010/wordml" xmlns:w15="http://schemas.microsoft.com/office/word/2012/wordml" xmlns:w16cex="http://schemas.microsoft.com/office/word/2018/wordml/cex" xmlns:w16cid="http://schemas.microsoft.com/office/word/2016/wordml/cid" xmlns:w16="http://schemas.microsoft.com/office/word/2018/wordml" xmlns:w16sdtdh="http://schemas.microsoft.com/office/word/2020/wordml/sdtdatahash" xmlns:w16se="http://schemas.microsoft.com/office/word/2015/wordml/symex" xmlns:wpg="http://schemas.microsoft.com/office/word/2010/wordprocessingGroup" xmlns:wpi="http://schemas.microsoft.com/office/word/2010/wordprocessingInk" xmlns:wne="http://schemas.microsoft.com/office/word/2006/wordml" xmlns:wps="http://schemas.microsoft.com/office/word/2010/wordprocessingShape" mc:Ignorable="w14 w15 w16se w16cid w16 w16cex w16sdtdh wp14">
   <w:abstractNum w:abstractNumId="0" w15:restartNumberingAfterBreak="0">
+    <w:nsid w:val="00544AF4"/>
+    <w:multiLevelType w:val="multilevel"/>
+    <w:tmpl w:val="91E8D3B8"/>
+    <w:lvl w:ilvl="0">
+      <w:start w:val="1"/>
+      <w:numFmt w:val="bullet"/>
+      <w:lvlText w:val=""/>
+      <w:lvlJc w:val="left"/>
+      <w:pPr>
+        <w:tabs>
+          <w:tab w:val="num" w:pos="720"/>
+        </w:tabs>
+        <w:ind w:left="720" w:hanging="360"/>
+      </w:pPr>
+      <w:rPr>
+        <w:rFonts w:ascii="Symbol" w:hAnsi="Symbol" w:hint="default"/>
+        <w:sz w:val="20"/>
+      </w:rPr>
+    </w:lvl>
+    <w:lvl w:ilvl="1" w:tentative="1">
+      <w:start w:val="1"/>
+      <w:numFmt w:val="bullet"/>
+      <w:lvlText w:val="o"/>
+      <w:lvlJc w:val="left"/>
+      <w:pPr>
+        <w:tabs>
+          <w:tab w:val="num" w:pos="1440"/>
+        </w:tabs>
+        <w:ind w:left="1440" w:hanging="360"/>
+      </w:pPr>
+      <w:rPr>
+        <w:rFonts w:ascii="Courier New" w:hAnsi="Courier New" w:hint="default"/>
+        <w:sz w:val="20"/>
+      </w:rPr>
+    </w:lvl>
+    <w:lvl w:ilvl="2" w:tentative="1">
+      <w:start w:val="1"/>
+      <w:numFmt w:val="bullet"/>
+      <w:lvlText w:val=""/>
+      <w:lvlJc w:val="left"/>
+      <w:pPr>
+        <w:tabs>
+          <w:tab w:val="num" w:pos="2160"/>
+        </w:tabs>
+        <w:ind w:left="2160" w:hanging="360"/>
+      </w:pPr>
+      <w:rPr>
+        <w:rFonts w:ascii="Wingdings" w:hAnsi="Wingdings" w:hint="default"/>
+        <w:sz w:val="20"/>
+      </w:rPr>
+    </w:lvl>
+    <w:lvl w:ilvl="3" w:tentative="1">
+      <w:start w:val="1"/>
+      <w:numFmt w:val="bullet"/>
+      <w:lvlText w:val=""/>
+      <w:lvlJc w:val="left"/>
+      <w:pPr>
+        <w:tabs>
+          <w:tab w:val="num" w:pos="2880"/>
+        </w:tabs>
+        <w:ind w:left="2880" w:hanging="360"/>
+      </w:pPr>
+      <w:rPr>
+        <w:rFonts w:ascii="Wingdings" w:hAnsi="Wingdings" w:hint="default"/>
+        <w:sz w:val="20"/>
+      </w:rPr>
+    </w:lvl>
+    <w:lvl w:ilvl="4" w:tentative="1">
+      <w:start w:val="1"/>
+      <w:numFmt w:val="bullet"/>
+      <w:lvlText w:val=""/>
+      <w:lvlJc w:val="left"/>
+      <w:pPr>
+        <w:tabs>
+          <w:tab w:val="num" w:pos="3600"/>
+        </w:tabs>
+        <w:ind w:left="3600" w:hanging="360"/>
+      </w:pPr>
+      <w:rPr>
+        <w:rFonts w:ascii="Wingdings" w:hAnsi="Wingdings" w:hint="default"/>
+        <w:sz w:val="20"/>
+      </w:rPr>
+    </w:lvl>
+    <w:lvl w:ilvl="5" w:tentative="1">
+      <w:start w:val="1"/>
+      <w:numFmt w:val="bullet"/>
+      <w:lvlText w:val=""/>
+      <w:lvlJc w:val="left"/>
+      <w:pPr>
+        <w:tabs>
+          <w:tab w:val="num" w:pos="4320"/>
+        </w:tabs>
+        <w:ind w:left="4320" w:hanging="360"/>
+      </w:pPr>
+      <w:rPr>
+        <w:rFonts w:ascii="Wingdings" w:hAnsi="Wingdings" w:hint="default"/>
+        <w:sz w:val="20"/>
+      </w:rPr>
+    </w:lvl>
+    <w:lvl w:ilvl="6" w:tentative="1">
+      <w:start w:val="1"/>
+      <w:numFmt w:val="bullet"/>
+      <w:lvlText w:val=""/>
+      <w:lvlJc w:val="left"/>
+      <w:pPr>
+        <w:tabs>
+          <w:tab w:val="num" w:pos="5040"/>
+        </w:tabs>
+        <w:ind w:left="5040" w:hanging="360"/>
+      </w:pPr>
+      <w:rPr>
+        <w:rFonts w:ascii="Wingdings" w:hAnsi="Wingdings" w:hint="default"/>
+        <w:sz w:val="20"/>
+      </w:rPr>
+    </w:lvl>
+    <w:lvl w:ilvl="7" w:tentative="1">
+      <w:start w:val="1"/>
+      <w:numFmt w:val="bullet"/>
+      <w:lvlText w:val=""/>
+      <w:lvlJc w:val="left"/>
+      <w:pPr>
+        <w:tabs>
+          <w:tab w:val="num" w:pos="5760"/>
+        </w:tabs>
+        <w:ind w:left="5760" w:hanging="360"/>
+      </w:pPr>
+      <w:rPr>
+        <w:rFonts w:ascii="Wingdings" w:hAnsi="Wingdings" w:hint="default"/>
+        <w:sz w:val="20"/>
+      </w:rPr>
+    </w:lvl>
+    <w:lvl w:ilvl="8" w:tentative="1">
+      <w:start w:val="1"/>
+      <w:numFmt w:val="bullet"/>
+      <w:lvlText w:val=""/>
+      <w:lvlJc w:val="left"/>
+      <w:pPr>
+        <w:tabs>
+          <w:tab w:val="num" w:pos="6480"/>
+        </w:tabs>
+        <w:ind w:left="6480" w:hanging="360"/>
+      </w:pPr>
+      <w:rPr>
+        <w:rFonts w:ascii="Wingdings" w:hAnsi="Wingdings" w:hint="default"/>
+        <w:sz w:val="20"/>
+      </w:rPr>
+    </w:lvl>
+  </w:abstractNum>
+  <w:abstractNum w:abstractNumId="1" w15:restartNumberingAfterBreak="0">
     <w:nsid w:val="108A233C"/>
     <w:multiLevelType w:val="hybridMultilevel"/>
     <w:tmpl w:val="EB746460"/>
@@ -6106,7 +7490,305 @@
       </w:rPr>
     </w:lvl>
   </w:abstractNum>
-  <w:abstractNum w:abstractNumId="1" w15:restartNumberingAfterBreak="0">
+  <w:abstractNum w:abstractNumId="2" w15:restartNumberingAfterBreak="0">
+    <w:nsid w:val="14E9628C"/>
+    <w:multiLevelType w:val="multilevel"/>
+    <w:tmpl w:val="DADCB18E"/>
+    <w:lvl w:ilvl="0">
+      <w:start w:val="1"/>
+      <w:numFmt w:val="bullet"/>
+      <w:lvlText w:val=""/>
+      <w:lvlJc w:val="left"/>
+      <w:pPr>
+        <w:tabs>
+          <w:tab w:val="num" w:pos="720"/>
+        </w:tabs>
+        <w:ind w:left="720" w:hanging="360"/>
+      </w:pPr>
+      <w:rPr>
+        <w:rFonts w:ascii="Symbol" w:hAnsi="Symbol" w:hint="default"/>
+        <w:sz w:val="20"/>
+      </w:rPr>
+    </w:lvl>
+    <w:lvl w:ilvl="1" w:tentative="1">
+      <w:start w:val="1"/>
+      <w:numFmt w:val="bullet"/>
+      <w:lvlText w:val="o"/>
+      <w:lvlJc w:val="left"/>
+      <w:pPr>
+        <w:tabs>
+          <w:tab w:val="num" w:pos="1440"/>
+        </w:tabs>
+        <w:ind w:left="1440" w:hanging="360"/>
+      </w:pPr>
+      <w:rPr>
+        <w:rFonts w:ascii="Courier New" w:hAnsi="Courier New" w:hint="default"/>
+        <w:sz w:val="20"/>
+      </w:rPr>
+    </w:lvl>
+    <w:lvl w:ilvl="2" w:tentative="1">
+      <w:start w:val="1"/>
+      <w:numFmt w:val="bullet"/>
+      <w:lvlText w:val=""/>
+      <w:lvlJc w:val="left"/>
+      <w:pPr>
+        <w:tabs>
+          <w:tab w:val="num" w:pos="2160"/>
+        </w:tabs>
+        <w:ind w:left="2160" w:hanging="360"/>
+      </w:pPr>
+      <w:rPr>
+        <w:rFonts w:ascii="Wingdings" w:hAnsi="Wingdings" w:hint="default"/>
+        <w:sz w:val="20"/>
+      </w:rPr>
+    </w:lvl>
+    <w:lvl w:ilvl="3" w:tentative="1">
+      <w:start w:val="1"/>
+      <w:numFmt w:val="bullet"/>
+      <w:lvlText w:val=""/>
+      <w:lvlJc w:val="left"/>
+      <w:pPr>
+        <w:tabs>
+          <w:tab w:val="num" w:pos="2880"/>
+        </w:tabs>
+        <w:ind w:left="2880" w:hanging="360"/>
+      </w:pPr>
+      <w:rPr>
+        <w:rFonts w:ascii="Wingdings" w:hAnsi="Wingdings" w:hint="default"/>
+        <w:sz w:val="20"/>
+      </w:rPr>
+    </w:lvl>
+    <w:lvl w:ilvl="4" w:tentative="1">
+      <w:start w:val="1"/>
+      <w:numFmt w:val="bullet"/>
+      <w:lvlText w:val=""/>
+      <w:lvlJc w:val="left"/>
+      <w:pPr>
+        <w:tabs>
+          <w:tab w:val="num" w:pos="3600"/>
+        </w:tabs>
+        <w:ind w:left="3600" w:hanging="360"/>
+      </w:pPr>
+      <w:rPr>
+        <w:rFonts w:ascii="Wingdings" w:hAnsi="Wingdings" w:hint="default"/>
+        <w:sz w:val="20"/>
+      </w:rPr>
+    </w:lvl>
+    <w:lvl w:ilvl="5" w:tentative="1">
+      <w:start w:val="1"/>
+      <w:numFmt w:val="bullet"/>
+      <w:lvlText w:val=""/>
+      <w:lvlJc w:val="left"/>
+      <w:pPr>
+        <w:tabs>
+          <w:tab w:val="num" w:pos="4320"/>
+        </w:tabs>
+        <w:ind w:left="4320" w:hanging="360"/>
+      </w:pPr>
+      <w:rPr>
+        <w:rFonts w:ascii="Wingdings" w:hAnsi="Wingdings" w:hint="default"/>
+        <w:sz w:val="20"/>
+      </w:rPr>
+    </w:lvl>
+    <w:lvl w:ilvl="6" w:tentative="1">
+      <w:start w:val="1"/>
+      <w:numFmt w:val="bullet"/>
+      <w:lvlText w:val=""/>
+      <w:lvlJc w:val="left"/>
+      <w:pPr>
+        <w:tabs>
+          <w:tab w:val="num" w:pos="5040"/>
+        </w:tabs>
+        <w:ind w:left="5040" w:hanging="360"/>
+      </w:pPr>
+      <w:rPr>
+        <w:rFonts w:ascii="Wingdings" w:hAnsi="Wingdings" w:hint="default"/>
+        <w:sz w:val="20"/>
+      </w:rPr>
+    </w:lvl>
+    <w:lvl w:ilvl="7" w:tentative="1">
+      <w:start w:val="1"/>
+      <w:numFmt w:val="bullet"/>
+      <w:lvlText w:val=""/>
+      <w:lvlJc w:val="left"/>
+      <w:pPr>
+        <w:tabs>
+          <w:tab w:val="num" w:pos="5760"/>
+        </w:tabs>
+        <w:ind w:left="5760" w:hanging="360"/>
+      </w:pPr>
+      <w:rPr>
+        <w:rFonts w:ascii="Wingdings" w:hAnsi="Wingdings" w:hint="default"/>
+        <w:sz w:val="20"/>
+      </w:rPr>
+    </w:lvl>
+    <w:lvl w:ilvl="8" w:tentative="1">
+      <w:start w:val="1"/>
+      <w:numFmt w:val="bullet"/>
+      <w:lvlText w:val=""/>
+      <w:lvlJc w:val="left"/>
+      <w:pPr>
+        <w:tabs>
+          <w:tab w:val="num" w:pos="6480"/>
+        </w:tabs>
+        <w:ind w:left="6480" w:hanging="360"/>
+      </w:pPr>
+      <w:rPr>
+        <w:rFonts w:ascii="Wingdings" w:hAnsi="Wingdings" w:hint="default"/>
+        <w:sz w:val="20"/>
+      </w:rPr>
+    </w:lvl>
+  </w:abstractNum>
+  <w:abstractNum w:abstractNumId="3" w15:restartNumberingAfterBreak="0">
+    <w:nsid w:val="23622E05"/>
+    <w:multiLevelType w:val="multilevel"/>
+    <w:tmpl w:val="840430A6"/>
+    <w:lvl w:ilvl="0">
+      <w:start w:val="1"/>
+      <w:numFmt w:val="bullet"/>
+      <w:lvlText w:val=""/>
+      <w:lvlJc w:val="left"/>
+      <w:pPr>
+        <w:tabs>
+          <w:tab w:val="num" w:pos="720"/>
+        </w:tabs>
+        <w:ind w:left="720" w:hanging="360"/>
+      </w:pPr>
+      <w:rPr>
+        <w:rFonts w:ascii="Symbol" w:hAnsi="Symbol" w:hint="default"/>
+        <w:sz w:val="20"/>
+      </w:rPr>
+    </w:lvl>
+    <w:lvl w:ilvl="1" w:tentative="1">
+      <w:start w:val="1"/>
+      <w:numFmt w:val="bullet"/>
+      <w:lvlText w:val="o"/>
+      <w:lvlJc w:val="left"/>
+      <w:pPr>
+        <w:tabs>
+          <w:tab w:val="num" w:pos="1440"/>
+        </w:tabs>
+        <w:ind w:left="1440" w:hanging="360"/>
+      </w:pPr>
+      <w:rPr>
+        <w:rFonts w:ascii="Courier New" w:hAnsi="Courier New" w:hint="default"/>
+        <w:sz w:val="20"/>
+      </w:rPr>
+    </w:lvl>
+    <w:lvl w:ilvl="2" w:tentative="1">
+      <w:start w:val="1"/>
+      <w:numFmt w:val="bullet"/>
+      <w:lvlText w:val=""/>
+      <w:lvlJc w:val="left"/>
+      <w:pPr>
+        <w:tabs>
+          <w:tab w:val="num" w:pos="2160"/>
+        </w:tabs>
+        <w:ind w:left="2160" w:hanging="360"/>
+      </w:pPr>
+      <w:rPr>
+        <w:rFonts w:ascii="Wingdings" w:hAnsi="Wingdings" w:hint="default"/>
+        <w:sz w:val="20"/>
+      </w:rPr>
+    </w:lvl>
+    <w:lvl w:ilvl="3" w:tentative="1">
+      <w:start w:val="1"/>
+      <w:numFmt w:val="bullet"/>
+      <w:lvlText w:val=""/>
+      <w:lvlJc w:val="left"/>
+      <w:pPr>
+        <w:tabs>
+          <w:tab w:val="num" w:pos="2880"/>
+        </w:tabs>
+        <w:ind w:left="2880" w:hanging="360"/>
+      </w:pPr>
+      <w:rPr>
+        <w:rFonts w:ascii="Wingdings" w:hAnsi="Wingdings" w:hint="default"/>
+        <w:sz w:val="20"/>
+      </w:rPr>
+    </w:lvl>
+    <w:lvl w:ilvl="4" w:tentative="1">
+      <w:start w:val="1"/>
+      <w:numFmt w:val="bullet"/>
+      <w:lvlText w:val=""/>
+      <w:lvlJc w:val="left"/>
+      <w:pPr>
+        <w:tabs>
+          <w:tab w:val="num" w:pos="3600"/>
+        </w:tabs>
+        <w:ind w:left="3600" w:hanging="360"/>
+      </w:pPr>
+      <w:rPr>
+        <w:rFonts w:ascii="Wingdings" w:hAnsi="Wingdings" w:hint="default"/>
+        <w:sz w:val="20"/>
+      </w:rPr>
+    </w:lvl>
+    <w:lvl w:ilvl="5" w:tentative="1">
+      <w:start w:val="1"/>
+      <w:numFmt w:val="bullet"/>
+      <w:lvlText w:val=""/>
+      <w:lvlJc w:val="left"/>
+      <w:pPr>
+        <w:tabs>
+          <w:tab w:val="num" w:pos="4320"/>
+        </w:tabs>
+        <w:ind w:left="4320" w:hanging="360"/>
+      </w:pPr>
+      <w:rPr>
+        <w:rFonts w:ascii="Wingdings" w:hAnsi="Wingdings" w:hint="default"/>
+        <w:sz w:val="20"/>
+      </w:rPr>
+    </w:lvl>
+    <w:lvl w:ilvl="6" w:tentative="1">
+      <w:start w:val="1"/>
+      <w:numFmt w:val="bullet"/>
+      <w:lvlText w:val=""/>
+      <w:lvlJc w:val="left"/>
+      <w:pPr>
+        <w:tabs>
+          <w:tab w:val="num" w:pos="5040"/>
+        </w:tabs>
+        <w:ind w:left="5040" w:hanging="360"/>
+      </w:pPr>
+      <w:rPr>
+        <w:rFonts w:ascii="Wingdings" w:hAnsi="Wingdings" w:hint="default"/>
+        <w:sz w:val="20"/>
+      </w:rPr>
+    </w:lvl>
+    <w:lvl w:ilvl="7" w:tentative="1">
+      <w:start w:val="1"/>
+      <w:numFmt w:val="bullet"/>
+      <w:lvlText w:val=""/>
+      <w:lvlJc w:val="left"/>
+      <w:pPr>
+        <w:tabs>
+          <w:tab w:val="num" w:pos="5760"/>
+        </w:tabs>
+        <w:ind w:left="5760" w:hanging="360"/>
+      </w:pPr>
+      <w:rPr>
+        <w:rFonts w:ascii="Wingdings" w:hAnsi="Wingdings" w:hint="default"/>
+        <w:sz w:val="20"/>
+      </w:rPr>
+    </w:lvl>
+    <w:lvl w:ilvl="8" w:tentative="1">
+      <w:start w:val="1"/>
+      <w:numFmt w:val="bullet"/>
+      <w:lvlText w:val=""/>
+      <w:lvlJc w:val="left"/>
+      <w:pPr>
+        <w:tabs>
+          <w:tab w:val="num" w:pos="6480"/>
+        </w:tabs>
+        <w:ind w:left="6480" w:hanging="360"/>
+      </w:pPr>
+      <w:rPr>
+        <w:rFonts w:ascii="Wingdings" w:hAnsi="Wingdings" w:hint="default"/>
+        <w:sz w:val="20"/>
+      </w:rPr>
+    </w:lvl>
+  </w:abstractNum>
+  <w:abstractNum w:abstractNumId="4" w15:restartNumberingAfterBreak="0">
     <w:nsid w:val="25381AD7"/>
     <w:multiLevelType w:val="hybridMultilevel"/>
     <w:tmpl w:val="A13E31F0"/>
@@ -6192,7 +7874,7 @@
       </w:pPr>
     </w:lvl>
   </w:abstractNum>
-  <w:abstractNum w:abstractNumId="2" w15:restartNumberingAfterBreak="0">
+  <w:abstractNum w:abstractNumId="5" w15:restartNumberingAfterBreak="0">
     <w:nsid w:val="35007333"/>
     <w:multiLevelType w:val="hybridMultilevel"/>
     <w:tmpl w:val="5E5A3204"/>
@@ -6305,7 +7987,7 @@
       </w:rPr>
     </w:lvl>
   </w:abstractNum>
-  <w:abstractNum w:abstractNumId="3" w15:restartNumberingAfterBreak="0">
+  <w:abstractNum w:abstractNumId="6" w15:restartNumberingAfterBreak="0">
     <w:nsid w:val="463F0FD0"/>
     <w:multiLevelType w:val="hybridMultilevel"/>
     <w:tmpl w:val="87044B3C"/>
@@ -6418,7 +8100,120 @@
       </w:rPr>
     </w:lvl>
   </w:abstractNum>
-  <w:abstractNum w:abstractNumId="4" w15:restartNumberingAfterBreak="0">
+  <w:abstractNum w:abstractNumId="7" w15:restartNumberingAfterBreak="0">
+    <w:nsid w:val="478915A2"/>
+    <w:multiLevelType w:val="hybridMultilevel"/>
+    <w:tmpl w:val="33909D4C"/>
+    <w:lvl w:ilvl="0" w:tplc="44090001">
+      <w:start w:val="1"/>
+      <w:numFmt w:val="bullet"/>
+      <w:lvlText w:val=""/>
+      <w:lvlJc w:val="left"/>
+      <w:pPr>
+        <w:ind w:left="1512" w:hanging="360"/>
+      </w:pPr>
+      <w:rPr>
+        <w:rFonts w:ascii="Symbol" w:hAnsi="Symbol" w:hint="default"/>
+      </w:rPr>
+    </w:lvl>
+    <w:lvl w:ilvl="1" w:tplc="44090003">
+      <w:start w:val="1"/>
+      <w:numFmt w:val="bullet"/>
+      <w:lvlText w:val="o"/>
+      <w:lvlJc w:val="left"/>
+      <w:pPr>
+        <w:ind w:left="2232" w:hanging="360"/>
+      </w:pPr>
+      <w:rPr>
+        <w:rFonts w:ascii="Courier New" w:hAnsi="Courier New" w:cs="Courier New" w:hint="default"/>
+      </w:rPr>
+    </w:lvl>
+    <w:lvl w:ilvl="2" w:tplc="44090005" w:tentative="1">
+      <w:start w:val="1"/>
+      <w:numFmt w:val="bullet"/>
+      <w:lvlText w:val=""/>
+      <w:lvlJc w:val="left"/>
+      <w:pPr>
+        <w:ind w:left="2952" w:hanging="360"/>
+      </w:pPr>
+      <w:rPr>
+        <w:rFonts w:ascii="Wingdings" w:hAnsi="Wingdings" w:hint="default"/>
+      </w:rPr>
+    </w:lvl>
+    <w:lvl w:ilvl="3" w:tplc="44090001" w:tentative="1">
+      <w:start w:val="1"/>
+      <w:numFmt w:val="bullet"/>
+      <w:lvlText w:val=""/>
+      <w:lvlJc w:val="left"/>
+      <w:pPr>
+        <w:ind w:left="3672" w:hanging="360"/>
+      </w:pPr>
+      <w:rPr>
+        <w:rFonts w:ascii="Symbol" w:hAnsi="Symbol" w:hint="default"/>
+      </w:rPr>
+    </w:lvl>
+    <w:lvl w:ilvl="4" w:tplc="44090003" w:tentative="1">
+      <w:start w:val="1"/>
+      <w:numFmt w:val="bullet"/>
+      <w:lvlText w:val="o"/>
+      <w:lvlJc w:val="left"/>
+      <w:pPr>
+        <w:ind w:left="4392" w:hanging="360"/>
+      </w:pPr>
+      <w:rPr>
+        <w:rFonts w:ascii="Courier New" w:hAnsi="Courier New" w:cs="Courier New" w:hint="default"/>
+      </w:rPr>
+    </w:lvl>
+    <w:lvl w:ilvl="5" w:tplc="44090005" w:tentative="1">
+      <w:start w:val="1"/>
+      <w:numFmt w:val="bullet"/>
+      <w:lvlText w:val=""/>
+      <w:lvlJc w:val="left"/>
+      <w:pPr>
+        <w:ind w:left="5112" w:hanging="360"/>
+      </w:pPr>
+      <w:rPr>
+        <w:rFonts w:ascii="Wingdings" w:hAnsi="Wingdings" w:hint="default"/>
+      </w:rPr>
+    </w:lvl>
+    <w:lvl w:ilvl="6" w:tplc="44090001" w:tentative="1">
+      <w:start w:val="1"/>
+      <w:numFmt w:val="bullet"/>
+      <w:lvlText w:val=""/>
+      <w:lvlJc w:val="left"/>
+      <w:pPr>
+        <w:ind w:left="5832" w:hanging="360"/>
+      </w:pPr>
+      <w:rPr>
+        <w:rFonts w:ascii="Symbol" w:hAnsi="Symbol" w:hint="default"/>
+      </w:rPr>
+    </w:lvl>
+    <w:lvl w:ilvl="7" w:tplc="44090003" w:tentative="1">
+      <w:start w:val="1"/>
+      <w:numFmt w:val="bullet"/>
+      <w:lvlText w:val="o"/>
+      <w:lvlJc w:val="left"/>
+      <w:pPr>
+        <w:ind w:left="6552" w:hanging="360"/>
+      </w:pPr>
+      <w:rPr>
+        <w:rFonts w:ascii="Courier New" w:hAnsi="Courier New" w:cs="Courier New" w:hint="default"/>
+      </w:rPr>
+    </w:lvl>
+    <w:lvl w:ilvl="8" w:tplc="44090005" w:tentative="1">
+      <w:start w:val="1"/>
+      <w:numFmt w:val="bullet"/>
+      <w:lvlText w:val=""/>
+      <w:lvlJc w:val="left"/>
+      <w:pPr>
+        <w:ind w:left="7272" w:hanging="360"/>
+      </w:pPr>
+      <w:rPr>
+        <w:rFonts w:ascii="Wingdings" w:hAnsi="Wingdings" w:hint="default"/>
+      </w:rPr>
+    </w:lvl>
+  </w:abstractNum>
+  <w:abstractNum w:abstractNumId="8" w15:restartNumberingAfterBreak="0">
     <w:nsid w:val="49237A84"/>
     <w:multiLevelType w:val="hybridMultilevel"/>
     <w:tmpl w:val="E218442A"/>
@@ -6531,7 +8326,7 @@
       </w:rPr>
     </w:lvl>
   </w:abstractNum>
-  <w:abstractNum w:abstractNumId="5" w15:restartNumberingAfterBreak="0">
+  <w:abstractNum w:abstractNumId="9" w15:restartNumberingAfterBreak="0">
     <w:nsid w:val="496615ED"/>
     <w:multiLevelType w:val="hybridMultilevel"/>
     <w:tmpl w:val="AE94F046"/>
@@ -6644,7 +8439,156 @@
       </w:rPr>
     </w:lvl>
   </w:abstractNum>
-  <w:abstractNum w:abstractNumId="6" w15:restartNumberingAfterBreak="0">
+  <w:abstractNum w:abstractNumId="10" w15:restartNumberingAfterBreak="0">
+    <w:nsid w:val="4E3462CE"/>
+    <w:multiLevelType w:val="multilevel"/>
+    <w:tmpl w:val="ABAC790C"/>
+    <w:lvl w:ilvl="0">
+      <w:start w:val="1"/>
+      <w:numFmt w:val="bullet"/>
+      <w:lvlText w:val=""/>
+      <w:lvlJc w:val="left"/>
+      <w:pPr>
+        <w:tabs>
+          <w:tab w:val="num" w:pos="720"/>
+        </w:tabs>
+        <w:ind w:left="720" w:hanging="360"/>
+      </w:pPr>
+      <w:rPr>
+        <w:rFonts w:ascii="Symbol" w:hAnsi="Symbol" w:hint="default"/>
+        <w:sz w:val="20"/>
+      </w:rPr>
+    </w:lvl>
+    <w:lvl w:ilvl="1" w:tentative="1">
+      <w:start w:val="1"/>
+      <w:numFmt w:val="bullet"/>
+      <w:lvlText w:val="o"/>
+      <w:lvlJc w:val="left"/>
+      <w:pPr>
+        <w:tabs>
+          <w:tab w:val="num" w:pos="1440"/>
+        </w:tabs>
+        <w:ind w:left="1440" w:hanging="360"/>
+      </w:pPr>
+      <w:rPr>
+        <w:rFonts w:ascii="Courier New" w:hAnsi="Courier New" w:hint="default"/>
+        <w:sz w:val="20"/>
+      </w:rPr>
+    </w:lvl>
+    <w:lvl w:ilvl="2" w:tentative="1">
+      <w:start w:val="1"/>
+      <w:numFmt w:val="bullet"/>
+      <w:lvlText w:val=""/>
+      <w:lvlJc w:val="left"/>
+      <w:pPr>
+        <w:tabs>
+          <w:tab w:val="num" w:pos="2160"/>
+        </w:tabs>
+        <w:ind w:left="2160" w:hanging="360"/>
+      </w:pPr>
+      <w:rPr>
+        <w:rFonts w:ascii="Wingdings" w:hAnsi="Wingdings" w:hint="default"/>
+        <w:sz w:val="20"/>
+      </w:rPr>
+    </w:lvl>
+    <w:lvl w:ilvl="3" w:tentative="1">
+      <w:start w:val="1"/>
+      <w:numFmt w:val="bullet"/>
+      <w:lvlText w:val=""/>
+      <w:lvlJc w:val="left"/>
+      <w:pPr>
+        <w:tabs>
+          <w:tab w:val="num" w:pos="2880"/>
+        </w:tabs>
+        <w:ind w:left="2880" w:hanging="360"/>
+      </w:pPr>
+      <w:rPr>
+        <w:rFonts w:ascii="Wingdings" w:hAnsi="Wingdings" w:hint="default"/>
+        <w:sz w:val="20"/>
+      </w:rPr>
+    </w:lvl>
+    <w:lvl w:ilvl="4" w:tentative="1">
+      <w:start w:val="1"/>
+      <w:numFmt w:val="bullet"/>
+      <w:lvlText w:val=""/>
+      <w:lvlJc w:val="left"/>
+      <w:pPr>
+        <w:tabs>
+          <w:tab w:val="num" w:pos="3600"/>
+        </w:tabs>
+        <w:ind w:left="3600" w:hanging="360"/>
+      </w:pPr>
+      <w:rPr>
+        <w:rFonts w:ascii="Wingdings" w:hAnsi="Wingdings" w:hint="default"/>
+        <w:sz w:val="20"/>
+      </w:rPr>
+    </w:lvl>
+    <w:lvl w:ilvl="5" w:tentative="1">
+      <w:start w:val="1"/>
+      <w:numFmt w:val="bullet"/>
+      <w:lvlText w:val=""/>
+      <w:lvlJc w:val="left"/>
+      <w:pPr>
+        <w:tabs>
+          <w:tab w:val="num" w:pos="4320"/>
+        </w:tabs>
+        <w:ind w:left="4320" w:hanging="360"/>
+      </w:pPr>
+      <w:rPr>
+        <w:rFonts w:ascii="Wingdings" w:hAnsi="Wingdings" w:hint="default"/>
+        <w:sz w:val="20"/>
+      </w:rPr>
+    </w:lvl>
+    <w:lvl w:ilvl="6" w:tentative="1">
+      <w:start w:val="1"/>
+      <w:numFmt w:val="bullet"/>
+      <w:lvlText w:val=""/>
+      <w:lvlJc w:val="left"/>
+      <w:pPr>
+        <w:tabs>
+          <w:tab w:val="num" w:pos="5040"/>
+        </w:tabs>
+        <w:ind w:left="5040" w:hanging="360"/>
+      </w:pPr>
+      <w:rPr>
+        <w:rFonts w:ascii="Wingdings" w:hAnsi="Wingdings" w:hint="default"/>
+        <w:sz w:val="20"/>
+      </w:rPr>
+    </w:lvl>
+    <w:lvl w:ilvl="7" w:tentative="1">
+      <w:start w:val="1"/>
+      <w:numFmt w:val="bullet"/>
+      <w:lvlText w:val=""/>
+      <w:lvlJc w:val="left"/>
+      <w:pPr>
+        <w:tabs>
+          <w:tab w:val="num" w:pos="5760"/>
+        </w:tabs>
+        <w:ind w:left="5760" w:hanging="360"/>
+      </w:pPr>
+      <w:rPr>
+        <w:rFonts w:ascii="Wingdings" w:hAnsi="Wingdings" w:hint="default"/>
+        <w:sz w:val="20"/>
+      </w:rPr>
+    </w:lvl>
+    <w:lvl w:ilvl="8" w:tentative="1">
+      <w:start w:val="1"/>
+      <w:numFmt w:val="bullet"/>
+      <w:lvlText w:val=""/>
+      <w:lvlJc w:val="left"/>
+      <w:pPr>
+        <w:tabs>
+          <w:tab w:val="num" w:pos="6480"/>
+        </w:tabs>
+        <w:ind w:left="6480" w:hanging="360"/>
+      </w:pPr>
+      <w:rPr>
+        <w:rFonts w:ascii="Wingdings" w:hAnsi="Wingdings" w:hint="default"/>
+        <w:sz w:val="20"/>
+      </w:rPr>
+    </w:lvl>
+  </w:abstractNum>
+  <w:abstractNum w:abstractNumId="11" w15:restartNumberingAfterBreak="0">
     <w:nsid w:val="62436FCB"/>
     <w:multiLevelType w:val="hybridMultilevel"/>
     <w:tmpl w:val="1A1AAA3A"/>
@@ -6757,7 +8701,156 @@
       </w:rPr>
     </w:lvl>
   </w:abstractNum>
-  <w:abstractNum w:abstractNumId="7" w15:restartNumberingAfterBreak="0">
+  <w:abstractNum w:abstractNumId="12" w15:restartNumberingAfterBreak="0">
+    <w:nsid w:val="668F3D3A"/>
+    <w:multiLevelType w:val="multilevel"/>
+    <w:tmpl w:val="5400FEA6"/>
+    <w:lvl w:ilvl="0">
+      <w:start w:val="1"/>
+      <w:numFmt w:val="bullet"/>
+      <w:lvlText w:val=""/>
+      <w:lvlJc w:val="left"/>
+      <w:pPr>
+        <w:tabs>
+          <w:tab w:val="num" w:pos="720"/>
+        </w:tabs>
+        <w:ind w:left="720" w:hanging="360"/>
+      </w:pPr>
+      <w:rPr>
+        <w:rFonts w:ascii="Symbol" w:hAnsi="Symbol" w:hint="default"/>
+        <w:sz w:val="20"/>
+      </w:rPr>
+    </w:lvl>
+    <w:lvl w:ilvl="1" w:tentative="1">
+      <w:start w:val="1"/>
+      <w:numFmt w:val="bullet"/>
+      <w:lvlText w:val="o"/>
+      <w:lvlJc w:val="left"/>
+      <w:pPr>
+        <w:tabs>
+          <w:tab w:val="num" w:pos="1440"/>
+        </w:tabs>
+        <w:ind w:left="1440" w:hanging="360"/>
+      </w:pPr>
+      <w:rPr>
+        <w:rFonts w:ascii="Courier New" w:hAnsi="Courier New" w:hint="default"/>
+        <w:sz w:val="20"/>
+      </w:rPr>
+    </w:lvl>
+    <w:lvl w:ilvl="2" w:tentative="1">
+      <w:start w:val="1"/>
+      <w:numFmt w:val="bullet"/>
+      <w:lvlText w:val=""/>
+      <w:lvlJc w:val="left"/>
+      <w:pPr>
+        <w:tabs>
+          <w:tab w:val="num" w:pos="2160"/>
+        </w:tabs>
+        <w:ind w:left="2160" w:hanging="360"/>
+      </w:pPr>
+      <w:rPr>
+        <w:rFonts w:ascii="Wingdings" w:hAnsi="Wingdings" w:hint="default"/>
+        <w:sz w:val="20"/>
+      </w:rPr>
+    </w:lvl>
+    <w:lvl w:ilvl="3" w:tentative="1">
+      <w:start w:val="1"/>
+      <w:numFmt w:val="bullet"/>
+      <w:lvlText w:val=""/>
+      <w:lvlJc w:val="left"/>
+      <w:pPr>
+        <w:tabs>
+          <w:tab w:val="num" w:pos="2880"/>
+        </w:tabs>
+        <w:ind w:left="2880" w:hanging="360"/>
+      </w:pPr>
+      <w:rPr>
+        <w:rFonts w:ascii="Wingdings" w:hAnsi="Wingdings" w:hint="default"/>
+        <w:sz w:val="20"/>
+      </w:rPr>
+    </w:lvl>
+    <w:lvl w:ilvl="4" w:tentative="1">
+      <w:start w:val="1"/>
+      <w:numFmt w:val="bullet"/>
+      <w:lvlText w:val=""/>
+      <w:lvlJc w:val="left"/>
+      <w:pPr>
+        <w:tabs>
+          <w:tab w:val="num" w:pos="3600"/>
+        </w:tabs>
+        <w:ind w:left="3600" w:hanging="360"/>
+      </w:pPr>
+      <w:rPr>
+        <w:rFonts w:ascii="Wingdings" w:hAnsi="Wingdings" w:hint="default"/>
+        <w:sz w:val="20"/>
+      </w:rPr>
+    </w:lvl>
+    <w:lvl w:ilvl="5" w:tentative="1">
+      <w:start w:val="1"/>
+      <w:numFmt w:val="bullet"/>
+      <w:lvlText w:val=""/>
+      <w:lvlJc w:val="left"/>
+      <w:pPr>
+        <w:tabs>
+          <w:tab w:val="num" w:pos="4320"/>
+        </w:tabs>
+        <w:ind w:left="4320" w:hanging="360"/>
+      </w:pPr>
+      <w:rPr>
+        <w:rFonts w:ascii="Wingdings" w:hAnsi="Wingdings" w:hint="default"/>
+        <w:sz w:val="20"/>
+      </w:rPr>
+    </w:lvl>
+    <w:lvl w:ilvl="6" w:tentative="1">
+      <w:start w:val="1"/>
+      <w:numFmt w:val="bullet"/>
+      <w:lvlText w:val=""/>
+      <w:lvlJc w:val="left"/>
+      <w:pPr>
+        <w:tabs>
+          <w:tab w:val="num" w:pos="5040"/>
+        </w:tabs>
+        <w:ind w:left="5040" w:hanging="360"/>
+      </w:pPr>
+      <w:rPr>
+        <w:rFonts w:ascii="Wingdings" w:hAnsi="Wingdings" w:hint="default"/>
+        <w:sz w:val="20"/>
+      </w:rPr>
+    </w:lvl>
+    <w:lvl w:ilvl="7" w:tentative="1">
+      <w:start w:val="1"/>
+      <w:numFmt w:val="bullet"/>
+      <w:lvlText w:val=""/>
+      <w:lvlJc w:val="left"/>
+      <w:pPr>
+        <w:tabs>
+          <w:tab w:val="num" w:pos="5760"/>
+        </w:tabs>
+        <w:ind w:left="5760" w:hanging="360"/>
+      </w:pPr>
+      <w:rPr>
+        <w:rFonts w:ascii="Wingdings" w:hAnsi="Wingdings" w:hint="default"/>
+        <w:sz w:val="20"/>
+      </w:rPr>
+    </w:lvl>
+    <w:lvl w:ilvl="8" w:tentative="1">
+      <w:start w:val="1"/>
+      <w:numFmt w:val="bullet"/>
+      <w:lvlText w:val=""/>
+      <w:lvlJc w:val="left"/>
+      <w:pPr>
+        <w:tabs>
+          <w:tab w:val="num" w:pos="6480"/>
+        </w:tabs>
+        <w:ind w:left="6480" w:hanging="360"/>
+      </w:pPr>
+      <w:rPr>
+        <w:rFonts w:ascii="Wingdings" w:hAnsi="Wingdings" w:hint="default"/>
+        <w:sz w:val="20"/>
+      </w:rPr>
+    </w:lvl>
+  </w:abstractNum>
+  <w:abstractNum w:abstractNumId="13" w15:restartNumberingAfterBreak="0">
     <w:nsid w:val="696C1C20"/>
     <w:multiLevelType w:val="multilevel"/>
     <w:tmpl w:val="5644DF66"/>
@@ -6848,7 +8941,156 @@
       </w:pPr>
     </w:lvl>
   </w:abstractNum>
-  <w:abstractNum w:abstractNumId="8" w15:restartNumberingAfterBreak="0">
+  <w:abstractNum w:abstractNumId="14" w15:restartNumberingAfterBreak="0">
+    <w:nsid w:val="753711FF"/>
+    <w:multiLevelType w:val="multilevel"/>
+    <w:tmpl w:val="325666C0"/>
+    <w:lvl w:ilvl="0">
+      <w:start w:val="1"/>
+      <w:numFmt w:val="bullet"/>
+      <w:lvlText w:val=""/>
+      <w:lvlJc w:val="left"/>
+      <w:pPr>
+        <w:tabs>
+          <w:tab w:val="num" w:pos="720"/>
+        </w:tabs>
+        <w:ind w:left="720" w:hanging="360"/>
+      </w:pPr>
+      <w:rPr>
+        <w:rFonts w:ascii="Symbol" w:hAnsi="Symbol" w:hint="default"/>
+        <w:sz w:val="20"/>
+      </w:rPr>
+    </w:lvl>
+    <w:lvl w:ilvl="1" w:tentative="1">
+      <w:start w:val="1"/>
+      <w:numFmt w:val="bullet"/>
+      <w:lvlText w:val="o"/>
+      <w:lvlJc w:val="left"/>
+      <w:pPr>
+        <w:tabs>
+          <w:tab w:val="num" w:pos="1440"/>
+        </w:tabs>
+        <w:ind w:left="1440" w:hanging="360"/>
+      </w:pPr>
+      <w:rPr>
+        <w:rFonts w:ascii="Courier New" w:hAnsi="Courier New" w:hint="default"/>
+        <w:sz w:val="20"/>
+      </w:rPr>
+    </w:lvl>
+    <w:lvl w:ilvl="2" w:tentative="1">
+      <w:start w:val="1"/>
+      <w:numFmt w:val="bullet"/>
+      <w:lvlText w:val=""/>
+      <w:lvlJc w:val="left"/>
+      <w:pPr>
+        <w:tabs>
+          <w:tab w:val="num" w:pos="2160"/>
+        </w:tabs>
+        <w:ind w:left="2160" w:hanging="360"/>
+      </w:pPr>
+      <w:rPr>
+        <w:rFonts w:ascii="Wingdings" w:hAnsi="Wingdings" w:hint="default"/>
+        <w:sz w:val="20"/>
+      </w:rPr>
+    </w:lvl>
+    <w:lvl w:ilvl="3" w:tentative="1">
+      <w:start w:val="1"/>
+      <w:numFmt w:val="bullet"/>
+      <w:lvlText w:val=""/>
+      <w:lvlJc w:val="left"/>
+      <w:pPr>
+        <w:tabs>
+          <w:tab w:val="num" w:pos="2880"/>
+        </w:tabs>
+        <w:ind w:left="2880" w:hanging="360"/>
+      </w:pPr>
+      <w:rPr>
+        <w:rFonts w:ascii="Wingdings" w:hAnsi="Wingdings" w:hint="default"/>
+        <w:sz w:val="20"/>
+      </w:rPr>
+    </w:lvl>
+    <w:lvl w:ilvl="4" w:tentative="1">
+      <w:start w:val="1"/>
+      <w:numFmt w:val="bullet"/>
+      <w:lvlText w:val=""/>
+      <w:lvlJc w:val="left"/>
+      <w:pPr>
+        <w:tabs>
+          <w:tab w:val="num" w:pos="3600"/>
+        </w:tabs>
+        <w:ind w:left="3600" w:hanging="360"/>
+      </w:pPr>
+      <w:rPr>
+        <w:rFonts w:ascii="Wingdings" w:hAnsi="Wingdings" w:hint="default"/>
+        <w:sz w:val="20"/>
+      </w:rPr>
+    </w:lvl>
+    <w:lvl w:ilvl="5" w:tentative="1">
+      <w:start w:val="1"/>
+      <w:numFmt w:val="bullet"/>
+      <w:lvlText w:val=""/>
+      <w:lvlJc w:val="left"/>
+      <w:pPr>
+        <w:tabs>
+          <w:tab w:val="num" w:pos="4320"/>
+        </w:tabs>
+        <w:ind w:left="4320" w:hanging="360"/>
+      </w:pPr>
+      <w:rPr>
+        <w:rFonts w:ascii="Wingdings" w:hAnsi="Wingdings" w:hint="default"/>
+        <w:sz w:val="20"/>
+      </w:rPr>
+    </w:lvl>
+    <w:lvl w:ilvl="6" w:tentative="1">
+      <w:start w:val="1"/>
+      <w:numFmt w:val="bullet"/>
+      <w:lvlText w:val=""/>
+      <w:lvlJc w:val="left"/>
+      <w:pPr>
+        <w:tabs>
+          <w:tab w:val="num" w:pos="5040"/>
+        </w:tabs>
+        <w:ind w:left="5040" w:hanging="360"/>
+      </w:pPr>
+      <w:rPr>
+        <w:rFonts w:ascii="Wingdings" w:hAnsi="Wingdings" w:hint="default"/>
+        <w:sz w:val="20"/>
+      </w:rPr>
+    </w:lvl>
+    <w:lvl w:ilvl="7" w:tentative="1">
+      <w:start w:val="1"/>
+      <w:numFmt w:val="bullet"/>
+      <w:lvlText w:val=""/>
+      <w:lvlJc w:val="left"/>
+      <w:pPr>
+        <w:tabs>
+          <w:tab w:val="num" w:pos="5760"/>
+        </w:tabs>
+        <w:ind w:left="5760" w:hanging="360"/>
+      </w:pPr>
+      <w:rPr>
+        <w:rFonts w:ascii="Wingdings" w:hAnsi="Wingdings" w:hint="default"/>
+        <w:sz w:val="20"/>
+      </w:rPr>
+    </w:lvl>
+    <w:lvl w:ilvl="8" w:tentative="1">
+      <w:start w:val="1"/>
+      <w:numFmt w:val="bullet"/>
+      <w:lvlText w:val=""/>
+      <w:lvlJc w:val="left"/>
+      <w:pPr>
+        <w:tabs>
+          <w:tab w:val="num" w:pos="6480"/>
+        </w:tabs>
+        <w:ind w:left="6480" w:hanging="360"/>
+      </w:pPr>
+      <w:rPr>
+        <w:rFonts w:ascii="Wingdings" w:hAnsi="Wingdings" w:hint="default"/>
+        <w:sz w:val="20"/>
+      </w:rPr>
+    </w:lvl>
+  </w:abstractNum>
+  <w:abstractNum w:abstractNumId="15" w15:restartNumberingAfterBreak="0">
     <w:nsid w:val="7A4F7EF2"/>
     <w:multiLevelType w:val="hybridMultilevel"/>
     <w:tmpl w:val="D3224F14"/>
@@ -6961,38 +9203,59 @@
       </w:rPr>
     </w:lvl>
   </w:abstractNum>
-  <w:num w:numId="1" w16cid:durableId="590431248">
+  <w:num w:numId="1">
+    <w:abstractNumId w:val="4"/>
+  </w:num>
+  <w:num w:numId="2">
+    <w:abstractNumId w:val="13"/>
+  </w:num>
+  <w:num w:numId="3">
+    <w:abstractNumId w:val="6"/>
+  </w:num>
+  <w:num w:numId="4">
+    <w:abstractNumId w:val="9"/>
+  </w:num>
+  <w:num w:numId="5">
+    <w:abstractNumId w:val="15"/>
+  </w:num>
+  <w:num w:numId="6">
+    <w:abstractNumId w:val="5"/>
+  </w:num>
+  <w:num w:numId="7">
+    <w:abstractNumId w:val="8"/>
+  </w:num>
+  <w:num w:numId="8">
+    <w:abstractNumId w:val="11"/>
+  </w:num>
+  <w:num w:numId="9">
     <w:abstractNumId w:val="1"/>
   </w:num>
-  <w:num w:numId="2" w16cid:durableId="1960723805">
+  <w:num w:numId="10">
     <w:abstractNumId w:val="7"/>
   </w:num>
-  <w:num w:numId="3" w16cid:durableId="807476141">
+  <w:num w:numId="11">
+    <w:abstractNumId w:val="10"/>
+  </w:num>
+  <w:num w:numId="12">
+    <w:abstractNumId w:val="2"/>
+  </w:num>
+  <w:num w:numId="13">
+    <w:abstractNumId w:val="0"/>
+  </w:num>
+  <w:num w:numId="14">
+    <w:abstractNumId w:val="14"/>
+  </w:num>
+  <w:num w:numId="15">
     <w:abstractNumId w:val="3"/>
   </w:num>
-  <w:num w:numId="4" w16cid:durableId="83767687">
-    <w:abstractNumId w:val="5"/>
-  </w:num>
-  <w:num w:numId="5" w16cid:durableId="415907558">
-    <w:abstractNumId w:val="8"/>
-  </w:num>
-  <w:num w:numId="6" w16cid:durableId="2055343823">
-    <w:abstractNumId w:val="2"/>
-  </w:num>
-  <w:num w:numId="7" w16cid:durableId="422335783">
-    <w:abstractNumId w:val="4"/>
-  </w:num>
-  <w:num w:numId="8" w16cid:durableId="1515725740">
-    <w:abstractNumId w:val="6"/>
-  </w:num>
-  <w:num w:numId="9" w16cid:durableId="2054848362">
-    <w:abstractNumId w:val="0"/>
+  <w:num w:numId="16">
+    <w:abstractNumId w:val="12"/>
   </w:num>
 </w:numbering>
 </file>
 
 <file path=word/styles.xml><?xml version="1.0" encoding="utf-8"?>
-<w:styles xmlns:mc="http://schemas.openxmlformats.org/markup-compatibility/2006" xmlns:r="http://schemas.openxmlformats.org/officeDocument/2006/relationships" xmlns:w="http://schemas.openxmlformats.org/wordprocessingml/2006/main" xmlns:w14="http://schemas.microsoft.com/office/word/2010/wordml" xmlns:w15="http://schemas.microsoft.com/office/word/2012/wordml" xmlns:w16cex="http://schemas.microsoft.com/office/word/2018/wordml/cex" xmlns:w16cid="http://schemas.microsoft.com/office/word/2016/wordml/cid" xmlns:w16="http://schemas.microsoft.com/office/word/2018/wordml" xmlns:w16du="http://schemas.microsoft.com/office/word/2023/wordml/word16du" xmlns:w16sdtdh="http://schemas.microsoft.com/office/word/2020/wordml/sdtdatahash" xmlns:w16sdtfl="http://schemas.microsoft.com/office/word/2024/wordml/sdtformatlock" xmlns:w16se="http://schemas.microsoft.com/office/word/2015/wordml/symex" mc:Ignorable="w14 w15 w16se w16cid w16 w16cex w16sdtdh w16sdtfl w16du">
+<w:styles xmlns:mc="http://schemas.openxmlformats.org/markup-compatibility/2006" xmlns:r="http://schemas.openxmlformats.org/officeDocument/2006/relationships" xmlns:w="http://schemas.openxmlformats.org/wordprocessingml/2006/main" xmlns:w14="http://schemas.microsoft.com/office/word/2010/wordml" xmlns:w15="http://schemas.microsoft.com/office/word/2012/wordml" xmlns:w16cex="http://schemas.microsoft.com/office/word/2018/wordml/cex" xmlns:w16cid="http://schemas.microsoft.com/office/word/2016/wordml/cid" xmlns:w16="http://schemas.microsoft.com/office/word/2018/wordml" xmlns:w16sdtdh="http://schemas.microsoft.com/office/word/2020/wordml/sdtdatahash" xmlns:w16se="http://schemas.microsoft.com/office/word/2015/wordml/symex" mc:Ignorable="w14 w15 w16se w16cid w16 w16cex w16sdtdh">
   <w:docDefaults>
     <w:rPrDefault>
       <w:rPr>
@@ -7431,6 +9694,7 @@
   <w:style w:type="character" w:default="1" w:styleId="DefaultParagraphFont">
     <w:name w:val="Default Paragraph Font"/>
     <w:uiPriority w:val="1"/>
+    <w:semiHidden/>
     <w:unhideWhenUsed/>
   </w:style>
   <w:style w:type="table" w:default="1" w:styleId="TableNormal">

</xml_diff>